<commit_message>
V0R1: Conociendo el DOM
</commit_message>
<xml_diff>
--- a/JS en la Web Manipulación del DOM con JavaScript.docx
+++ b/JS en la Web Manipulación del DOM con JavaScript.docx
@@ -1,9 +1,20 @@
 
 <file path=word/document.xml><?xml version="1.0" encoding="utf-8"?>
-<w:document xmlns:wpc="http://schemas.microsoft.com/office/word/2010/wordprocessingCanvas" xmlns:cx="http://schemas.microsoft.com/office/drawing/2014/chartex" xmlns:cx1="http://schemas.microsoft.com/office/drawing/2015/9/8/chartex" xmlns:cx2="http://schemas.microsoft.com/office/drawing/2015/10/21/chartex" xmlns:cx3="http://schemas.microsoft.com/office/drawing/2016/5/9/chartex" xmlns:cx4="http://schemas.microsoft.com/office/drawing/2016/5/10/chartex" xmlns:cx5="http://schemas.microsoft.com/office/drawing/2016/5/11/chartex" xmlns:cx6="http://schemas.microsoft.com/office/drawing/2016/5/12/chartex" xmlns:cx7="http://schemas.microsoft.com/office/drawing/2016/5/13/chartex" xmlns:cx8="http://schemas.microsoft.com/office/drawing/2016/5/14/chartex" xmlns:mc="http://schemas.openxmlformats.org/markup-compatibility/2006" xmlns:aink="http://schemas.microsoft.com/office/drawing/2016/ink" xmlns:am3d="http://schemas.microsoft.com/office/drawing/2017/model3d" xmlns:o="urn:schemas-microsoft-com:office:office" xmlns:oel="http://schemas.microsoft.com/office/2019/extlst" xmlns:r="http://schemas.openxmlformats.org/officeDocument/2006/relationships" xmlns:m="http://schemas.openxmlformats.org/officeDocument/2006/math" xmlns:v="urn:schemas-microsoft-com:vml" xmlns:wp14="http://schemas.microsoft.com/office/word/2010/wordprocessingDrawing" xmlns:wp="http://schemas.openxmlformats.org/drawingml/2006/wordprocessingDrawing" xmlns:w10="urn:schemas-microsoft-com:office:word" xmlns:w="http://schemas.openxmlformats.org/wordprocessingml/2006/main" xmlns:w14="http://schemas.microsoft.com/office/word/2010/wordml" xmlns:w15="http://schemas.microsoft.com/office/word/2012/wordml" xmlns:w16cex="http://schemas.microsoft.com/office/word/2018/wordml/cex" xmlns:w16cid="http://schemas.microsoft.com/office/word/2016/wordml/cid" xmlns:w16="http://schemas.microsoft.com/office/word/2018/wordml" xmlns:w16sdtdh="http://schemas.microsoft.com/office/word/2020/wordml/sdtdatahash" xmlns:w16se="http://schemas.microsoft.com/office/word/2015/wordml/symex" xmlns:wpg="http://schemas.microsoft.com/office/word/2010/wordprocessingGroup" xmlns:wpi="http://schemas.microsoft.com/office/word/2010/wordprocessingInk" xmlns:wne="http://schemas.microsoft.com/office/word/2006/wordml" xmlns:wps="http://schemas.microsoft.com/office/word/2010/wordprocessingShape" mc:Ignorable="w14 w15 w16se w16cid w16 w16cex w16sdtdh wp14">
+<w:document xmlns:wpc="http://schemas.microsoft.com/office/word/2010/wordprocessingCanvas" xmlns:cx="http://schemas.microsoft.com/office/drawing/2014/chartex" xmlns:cx1="http://schemas.microsoft.com/office/drawing/2015/9/8/chartex" xmlns:cx2="http://schemas.microsoft.com/office/drawing/2015/10/21/chartex" xmlns:cx3="http://schemas.microsoft.com/office/drawing/2016/5/9/chartex" xmlns:cx4="http://schemas.microsoft.com/office/drawing/2016/5/10/chartex" xmlns:cx5="http://schemas.microsoft.com/office/drawing/2016/5/11/chartex" xmlns:cx6="http://schemas.microsoft.com/office/drawing/2016/5/12/chartex" xmlns:cx7="http://schemas.microsoft.com/office/drawing/2016/5/13/chartex" xmlns:cx8="http://schemas.microsoft.com/office/drawing/2016/5/14/chartex" xmlns:mc="http://schemas.openxmlformats.org/markup-compatibility/2006" xmlns:aink="http://schemas.microsoft.com/office/drawing/2016/ink" xmlns:am3d="http://schemas.microsoft.com/office/drawing/2017/model3d" xmlns:o="urn:schemas-microsoft-com:office:office" xmlns:r="http://schemas.openxmlformats.org/officeDocument/2006/relationships" xmlns:m="http://schemas.openxmlformats.org/officeDocument/2006/math" xmlns:v="urn:schemas-microsoft-com:vml" xmlns:wp14="http://schemas.microsoft.com/office/word/2010/wordprocessingDrawing" xmlns:wp="http://schemas.openxmlformats.org/drawingml/2006/wordprocessingDrawing" xmlns:w10="urn:schemas-microsoft-com:office:word" xmlns:w="http://schemas.openxmlformats.org/wordprocessingml/2006/main" xmlns:w14="http://schemas.microsoft.com/office/word/2010/wordml" xmlns:w15="http://schemas.microsoft.com/office/word/2012/wordml" xmlns:w16cex="http://schemas.microsoft.com/office/word/2018/wordml/cex" xmlns:w16cid="http://schemas.microsoft.com/office/word/2016/wordml/cid" xmlns:w16="http://schemas.microsoft.com/office/word/2018/wordml" xmlns:w16sdtdh="http://schemas.microsoft.com/office/word/2020/wordml/sdtdatahash" xmlns:w16se="http://schemas.microsoft.com/office/word/2015/wordml/symex" xmlns:wpg="http://schemas.microsoft.com/office/word/2010/wordprocessingGroup" xmlns:wpi="http://schemas.microsoft.com/office/word/2010/wordprocessingInk" xmlns:wne="http://schemas.microsoft.com/office/word/2006/wordml" xmlns:wps="http://schemas.microsoft.com/office/word/2010/wordprocessingShape" mc:Ignorable="w14 w15 w16se w16cid w16 w16cex w16sdtdh wp14">
   <w:body>
     <w:p>
       <w:pPr>
+        <w:pStyle w:val="Ttulo1"/>
+        <w:rPr>
+          <w:u w:val="single"/>
+        </w:rPr>
+      </w:pPr>
+      <w:r>
+        <w:t>JS en la Web: Manipulación del DOM con JavaScript</w:t>
+      </w:r>
+    </w:p>
+    <w:p>
+      <w:pPr>
         <w:pStyle w:val="Ttulo2"/>
         <w:numPr>
           <w:ilvl w:val="0"/>
@@ -13,6 +24,12 @@
       <w:r>
         <w:t>Conclusión 1:</w:t>
       </w:r>
+      <w:r>
+        <w:t xml:space="preserve"> </w:t>
+      </w:r>
+      <w:r>
+        <w:t>Conociendo DOM</w:t>
+      </w:r>
     </w:p>
     <w:p>
       <w:pPr>
@@ -22,6 +39,41 @@
           <w:numId w:val="2"/>
         </w:numPr>
       </w:pPr>
+      <w:r>
+        <w:t>Recorrer el árbol del DOM</w:t>
+      </w:r>
+    </w:p>
+    <w:p>
+      <w:pPr>
+        <w:pStyle w:val="Prrafodelista"/>
+        <w:numPr>
+          <w:ilvl w:val="0"/>
+          <w:numId w:val="2"/>
+        </w:numPr>
+      </w:pPr>
+      <w:r>
+        <w:t xml:space="preserve">Utilizar </w:t>
+      </w:r>
+      <w:proofErr w:type="spellStart"/>
+      <w:r>
+        <w:t>querySelector</w:t>
+      </w:r>
+      <w:proofErr w:type="spellEnd"/>
+      <w:r>
+        <w:t xml:space="preserve"> para seleccionar los elementos dentro del árbol de DOM</w:t>
+      </w:r>
+    </w:p>
+    <w:p>
+      <w:pPr>
+        <w:pStyle w:val="Prrafodelista"/>
+        <w:numPr>
+          <w:ilvl w:val="0"/>
+          <w:numId w:val="2"/>
+        </w:numPr>
+      </w:pPr>
+      <w:r>
+        <w:t>Funcionamiento de la estructura del DOM</w:t>
+      </w:r>
     </w:p>
     <w:p>
       <w:pPr>
@@ -34,6 +86,12 @@
       <w:r>
         <w:t>Conclusión 2:</w:t>
       </w:r>
+      <w:r>
+        <w:t xml:space="preserve"> </w:t>
+      </w:r>
+      <w:r>
+        <w:t>Comportamiento del formulario</w:t>
+      </w:r>
     </w:p>
     <w:p>
       <w:pPr>
@@ -55,6 +113,12 @@
       <w:r>
         <w:t>Conclusión 3:</w:t>
       </w:r>
+      <w:r>
+        <w:t xml:space="preserve"> </w:t>
+      </w:r>
+      <w:r>
+        <w:t>Agregar una tarea a la lista</w:t>
+      </w:r>
     </w:p>
     <w:p>
       <w:pPr>
@@ -76,6 +140,12 @@
       <w:r>
         <w:t>Conclusión 4:</w:t>
       </w:r>
+      <w:r>
+        <w:t xml:space="preserve"> </w:t>
+      </w:r>
+      <w:r>
+        <w:t>Concluir una tarea</w:t>
+      </w:r>
     </w:p>
     <w:p>
       <w:pPr>
@@ -97,6 +167,12 @@
       <w:r>
         <w:t>Conclusión 5:</w:t>
       </w:r>
+      <w:r>
+        <w:t xml:space="preserve"> </w:t>
+      </w:r>
+      <w:r>
+        <w:t>Eliminar una tarea</w:t>
+      </w:r>
     </w:p>
     <w:p>
       <w:pPr>
@@ -116,9 +192,74 @@
         </w:numPr>
       </w:pPr>
       <w:r>
-        <w:t>Conclusión 6:</w:t>
-      </w:r>
-    </w:p>
+        <w:t xml:space="preserve">Anexos: </w:t>
+      </w:r>
+    </w:p>
+    <w:tbl>
+      <w:tblPr>
+        <w:tblStyle w:val="Tablaconcuadrcula"/>
+        <w:tblW w:w="0" w:type="auto"/>
+        <w:tblBorders>
+          <w:top w:val="none" w:sz="0" w:space="0" w:color="auto"/>
+          <w:left w:val="none" w:sz="0" w:space="0" w:color="auto"/>
+          <w:bottom w:val="none" w:sz="0" w:space="0" w:color="auto"/>
+          <w:right w:val="none" w:sz="0" w:space="0" w:color="auto"/>
+          <w:insideH w:val="none" w:sz="0" w:space="0" w:color="auto"/>
+          <w:insideV w:val="none" w:sz="0" w:space="0" w:color="auto"/>
+        </w:tblBorders>
+        <w:tblLook w:val="04A0" w:firstRow="1" w:lastRow="0" w:firstColumn="1" w:lastColumn="0" w:noHBand="0" w:noVBand="1"/>
+      </w:tblPr>
+      <w:tblGrid>
+        <w:gridCol w:w="4065"/>
+      </w:tblGrid>
+      <w:tr>
+        <w:tc>
+          <w:tcPr>
+            <w:tcW w:w="4055" w:type="dxa"/>
+          </w:tcPr>
+          <w:p>
+            <w:r>
+              <w:drawing>
+                <wp:inline distT="0" distB="0" distL="0" distR="0" wp14:anchorId="60B377C7" wp14:editId="6006EB07">
+                  <wp:extent cx="2581275" cy="2071370"/>
+                  <wp:effectExtent l="0" t="0" r="9525" b="5080"/>
+                  <wp:docPr id="1" name="Imagen 1"/>
+                  <wp:cNvGraphicFramePr>
+                    <a:graphicFrameLocks xmlns:a="http://schemas.openxmlformats.org/drawingml/2006/main" noChangeAspect="1"/>
+                  </wp:cNvGraphicFramePr>
+                  <a:graphic xmlns:a="http://schemas.openxmlformats.org/drawingml/2006/main">
+                    <a:graphicData uri="http://schemas.openxmlformats.org/drawingml/2006/picture">
+                      <pic:pic xmlns:pic="http://schemas.openxmlformats.org/drawingml/2006/picture">
+                        <pic:nvPicPr>
+                          <pic:cNvPr id="1" name=""/>
+                          <pic:cNvPicPr/>
+                        </pic:nvPicPr>
+                        <pic:blipFill>
+                          <a:blip r:embed="rId5"/>
+                          <a:stretch>
+                            <a:fillRect/>
+                          </a:stretch>
+                        </pic:blipFill>
+                        <pic:spPr>
+                          <a:xfrm>
+                            <a:off x="0" y="0"/>
+                            <a:ext cx="2581275" cy="2071370"/>
+                          </a:xfrm>
+                          <a:prstGeom prst="rect">
+                            <a:avLst/>
+                          </a:prstGeom>
+                        </pic:spPr>
+                      </pic:pic>
+                    </a:graphicData>
+                  </a:graphic>
+                </wp:inline>
+              </w:drawing>
+            </w:r>
+          </w:p>
+        </w:tc>
+      </w:tr>
+    </w:tbl>
+    <w:p/>
     <w:p>
       <w:pPr>
         <w:pStyle w:val="Prrafodelista"/>
@@ -137,7 +278,7 @@
         </w:numPr>
       </w:pPr>
       <w:r>
-        <w:t>Conclusión 7:</w:t>
+        <w:t xml:space="preserve">Código: </w:t>
       </w:r>
     </w:p>
     <w:p>
@@ -158,7 +299,7 @@
         </w:numPr>
       </w:pPr>
       <w:r>
-        <w:t xml:space="preserve">Anexos: </w:t>
+        <w:t>Vocabulario:</w:t>
       </w:r>
     </w:p>
     <w:p>
@@ -169,38 +310,8 @@
           <w:numId w:val="2"/>
         </w:numPr>
       </w:pPr>
-    </w:p>
-    <w:p>
-      <w:pPr>
-        <w:pStyle w:val="Ttulo2"/>
-        <w:numPr>
-          <w:ilvl w:val="0"/>
-          <w:numId w:val="1"/>
-        </w:numPr>
-      </w:pPr>
-      <w:r>
-        <w:t xml:space="preserve">Código: </w:t>
-      </w:r>
-    </w:p>
-    <w:p>
-      <w:pPr>
-        <w:pStyle w:val="Prrafodelista"/>
-        <w:numPr>
-          <w:ilvl w:val="0"/>
-          <w:numId w:val="2"/>
-        </w:numPr>
-      </w:pPr>
-    </w:p>
-    <w:p>
-      <w:pPr>
-        <w:pStyle w:val="Ttulo2"/>
-        <w:numPr>
-          <w:ilvl w:val="0"/>
-          <w:numId w:val="1"/>
-        </w:numPr>
-      </w:pPr>
-      <w:r>
-        <w:t>Vocabulario:</w:t>
+      <w:r>
+        <w:t>DOM: Es el árbol compuesto por la sintaxis estructural del sistema.</w:t>
       </w:r>
     </w:p>
     <w:p/>
@@ -215,11 +326,11 @@
 </file>
 
 <file path=word/numbering.xml><?xml version="1.0" encoding="utf-8"?>
-<w:numbering xmlns:wpc="http://schemas.microsoft.com/office/word/2010/wordprocessingCanvas" xmlns:cx="http://schemas.microsoft.com/office/drawing/2014/chartex" xmlns:cx1="http://schemas.microsoft.com/office/drawing/2015/9/8/chartex" xmlns:cx2="http://schemas.microsoft.com/office/drawing/2015/10/21/chartex" xmlns:cx3="http://schemas.microsoft.com/office/drawing/2016/5/9/chartex" xmlns:cx4="http://schemas.microsoft.com/office/drawing/2016/5/10/chartex" xmlns:cx5="http://schemas.microsoft.com/office/drawing/2016/5/11/chartex" xmlns:cx6="http://schemas.microsoft.com/office/drawing/2016/5/12/chartex" xmlns:cx7="http://schemas.microsoft.com/office/drawing/2016/5/13/chartex" xmlns:cx8="http://schemas.microsoft.com/office/drawing/2016/5/14/chartex" xmlns:mc="http://schemas.openxmlformats.org/markup-compatibility/2006" xmlns:aink="http://schemas.microsoft.com/office/drawing/2016/ink" xmlns:am3d="http://schemas.microsoft.com/office/drawing/2017/model3d" xmlns:o="urn:schemas-microsoft-com:office:office" xmlns:oel="http://schemas.microsoft.com/office/2019/extlst" xmlns:r="http://schemas.openxmlformats.org/officeDocument/2006/relationships" xmlns:m="http://schemas.openxmlformats.org/officeDocument/2006/math" xmlns:v="urn:schemas-microsoft-com:vml" xmlns:wp14="http://schemas.microsoft.com/office/word/2010/wordprocessingDrawing" xmlns:wp="http://schemas.openxmlformats.org/drawingml/2006/wordprocessingDrawing" xmlns:w10="urn:schemas-microsoft-com:office:word" xmlns:w="http://schemas.openxmlformats.org/wordprocessingml/2006/main" xmlns:w14="http://schemas.microsoft.com/office/word/2010/wordml" xmlns:w15="http://schemas.microsoft.com/office/word/2012/wordml" xmlns:w16cex="http://schemas.microsoft.com/office/word/2018/wordml/cex" xmlns:w16cid="http://schemas.microsoft.com/office/word/2016/wordml/cid" xmlns:w16="http://schemas.microsoft.com/office/word/2018/wordml" xmlns:w16sdtdh="http://schemas.microsoft.com/office/word/2020/wordml/sdtdatahash" xmlns:w16se="http://schemas.microsoft.com/office/word/2015/wordml/symex" xmlns:wpg="http://schemas.microsoft.com/office/word/2010/wordprocessingGroup" xmlns:wpi="http://schemas.microsoft.com/office/word/2010/wordprocessingInk" xmlns:wne="http://schemas.microsoft.com/office/word/2006/wordml" xmlns:wps="http://schemas.microsoft.com/office/word/2010/wordprocessingShape" mc:Ignorable="w14 w15 w16se w16cid w16 w16cex w16sdtdh wp14">
+<w:numbering xmlns:wpc="http://schemas.microsoft.com/office/word/2010/wordprocessingCanvas" xmlns:cx="http://schemas.microsoft.com/office/drawing/2014/chartex" xmlns:cx1="http://schemas.microsoft.com/office/drawing/2015/9/8/chartex" xmlns:cx2="http://schemas.microsoft.com/office/drawing/2015/10/21/chartex" xmlns:cx3="http://schemas.microsoft.com/office/drawing/2016/5/9/chartex" xmlns:cx4="http://schemas.microsoft.com/office/drawing/2016/5/10/chartex" xmlns:cx5="http://schemas.microsoft.com/office/drawing/2016/5/11/chartex" xmlns:cx6="http://schemas.microsoft.com/office/drawing/2016/5/12/chartex" xmlns:cx7="http://schemas.microsoft.com/office/drawing/2016/5/13/chartex" xmlns:cx8="http://schemas.microsoft.com/office/drawing/2016/5/14/chartex" xmlns:mc="http://schemas.openxmlformats.org/markup-compatibility/2006" xmlns:aink="http://schemas.microsoft.com/office/drawing/2016/ink" xmlns:am3d="http://schemas.microsoft.com/office/drawing/2017/model3d" xmlns:o="urn:schemas-microsoft-com:office:office" xmlns:r="http://schemas.openxmlformats.org/officeDocument/2006/relationships" xmlns:m="http://schemas.openxmlformats.org/officeDocument/2006/math" xmlns:v="urn:schemas-microsoft-com:vml" xmlns:wp14="http://schemas.microsoft.com/office/word/2010/wordprocessingDrawing" xmlns:wp="http://schemas.openxmlformats.org/drawingml/2006/wordprocessingDrawing" xmlns:w10="urn:schemas-microsoft-com:office:word" xmlns:w="http://schemas.openxmlformats.org/wordprocessingml/2006/main" xmlns:w14="http://schemas.microsoft.com/office/word/2010/wordml" xmlns:w15="http://schemas.microsoft.com/office/word/2012/wordml" xmlns:w16cex="http://schemas.microsoft.com/office/word/2018/wordml/cex" xmlns:w16cid="http://schemas.microsoft.com/office/word/2016/wordml/cid" xmlns:w16="http://schemas.microsoft.com/office/word/2018/wordml" xmlns:w16sdtdh="http://schemas.microsoft.com/office/word/2020/wordml/sdtdatahash" xmlns:w16se="http://schemas.microsoft.com/office/word/2015/wordml/symex" xmlns:wpg="http://schemas.microsoft.com/office/word/2010/wordprocessingGroup" xmlns:wpi="http://schemas.microsoft.com/office/word/2010/wordprocessingInk" xmlns:wne="http://schemas.microsoft.com/office/word/2006/wordml" xmlns:wps="http://schemas.microsoft.com/office/word/2010/wordprocessingShape" mc:Ignorable="w14 w15 w16se w16cid w16 w16cex w16sdtdh wp14">
   <w:abstractNum w:abstractNumId="0" w15:restartNumberingAfterBreak="0">
     <w:nsid w:val="75714B8C"/>
     <w:multiLevelType w:val="hybridMultilevel"/>
-    <w:tmpl w:val="F5CAD34C"/>
+    <w:tmpl w:val="CF84767E"/>
     <w:lvl w:ilvl="0" w:tplc="340A0001">
       <w:start w:val="1"/>
       <w:numFmt w:val="bullet"/>
@@ -418,10 +529,10 @@
       </w:pPr>
     </w:lvl>
   </w:abstractNum>
-  <w:num w:numId="1" w16cid:durableId="605768707">
+  <w:num w:numId="1">
     <w:abstractNumId w:val="1"/>
   </w:num>
-  <w:num w:numId="2" w16cid:durableId="212739804">
+  <w:num w:numId="2">
     <w:abstractNumId w:val="0"/>
   </w:num>
 </w:numbering>
@@ -936,6 +1047,25 @@
       <w:contextualSpacing/>
     </w:pPr>
   </w:style>
+  <w:style w:type="table" w:styleId="Tablaconcuadrcula">
+    <w:name w:val="Table Grid"/>
+    <w:basedOn w:val="Tablanormal"/>
+    <w:uiPriority w:val="39"/>
+    <w:rsid w:val="003557E9"/>
+    <w:pPr>
+      <w:spacing w:after="0" w:line="240" w:lineRule="auto"/>
+    </w:pPr>
+    <w:tblPr>
+      <w:tblBorders>
+        <w:top w:val="single" w:sz="4" w:space="0" w:color="auto"/>
+        <w:left w:val="single" w:sz="4" w:space="0" w:color="auto"/>
+        <w:bottom w:val="single" w:sz="4" w:space="0" w:color="auto"/>
+        <w:right w:val="single" w:sz="4" w:space="0" w:color="auto"/>
+        <w:insideH w:val="single" w:sz="4" w:space="0" w:color="auto"/>
+        <w:insideV w:val="single" w:sz="4" w:space="0" w:color="auto"/>
+      </w:tblBorders>
+    </w:tblPr>
+  </w:style>
 </w:styles>
 </file>
 

</xml_diff>

<commit_message>
V0R2: Comportamiento del formulario
</commit_message>
<xml_diff>
--- a/JS en la Web Manipulación del DOM con JavaScript.docx
+++ b/JS en la Web Manipulación del DOM con JavaScript.docx
@@ -25,10 +25,109 @@
         <w:t>Conclusión 1:</w:t>
       </w:r>
       <w:r>
+        <w:t xml:space="preserve"> Conociendo DOM</w:t>
+      </w:r>
+    </w:p>
+    <w:p>
+      <w:pPr>
+        <w:pStyle w:val="Prrafodelista"/>
+        <w:numPr>
+          <w:ilvl w:val="0"/>
+          <w:numId w:val="2"/>
+        </w:numPr>
+      </w:pPr>
+      <w:r>
+        <w:t>Recorrer el árbol del DOM</w:t>
+      </w:r>
+    </w:p>
+    <w:p>
+      <w:pPr>
+        <w:pStyle w:val="Prrafodelista"/>
+        <w:numPr>
+          <w:ilvl w:val="0"/>
+          <w:numId w:val="2"/>
+        </w:numPr>
+      </w:pPr>
+      <w:r>
+        <w:t>Utilizar querySelector para seleccionar los elementos dentro del árbol de DOM</w:t>
+      </w:r>
+    </w:p>
+    <w:p>
+      <w:pPr>
+        <w:pStyle w:val="Prrafodelista"/>
+        <w:numPr>
+          <w:ilvl w:val="0"/>
+          <w:numId w:val="2"/>
+        </w:numPr>
+      </w:pPr>
+      <w:r>
+        <w:t>Funcionamiento de la estructura del DOM</w:t>
+      </w:r>
+    </w:p>
+    <w:p>
+      <w:pPr>
+        <w:pStyle w:val="Ttulo2"/>
+        <w:numPr>
+          <w:ilvl w:val="0"/>
+          <w:numId w:val="1"/>
+        </w:numPr>
+      </w:pPr>
+      <w:r>
+        <w:t>Conclusión 2:</w:t>
+      </w:r>
+      <w:r>
+        <w:t xml:space="preserve"> Comportamiento del formulario</w:t>
+      </w:r>
+    </w:p>
+    <w:p>
+      <w:pPr>
+        <w:pStyle w:val="Prrafodelista"/>
+        <w:numPr>
+          <w:ilvl w:val="0"/>
+          <w:numId w:val="2"/>
+        </w:numPr>
+      </w:pPr>
+    </w:p>
+    <w:p>
+      <w:pPr>
+        <w:pStyle w:val="Ttulo2"/>
+        <w:numPr>
+          <w:ilvl w:val="0"/>
+          <w:numId w:val="1"/>
+        </w:numPr>
+      </w:pPr>
+      <w:r>
+        <w:t>Conclusión 3:</w:t>
+      </w:r>
+      <w:r>
+        <w:t xml:space="preserve"> Agregar una tarea a la lista</w:t>
+      </w:r>
+    </w:p>
+    <w:p>
+      <w:pPr>
+        <w:pStyle w:val="Prrafodelista"/>
+        <w:numPr>
+          <w:ilvl w:val="0"/>
+          <w:numId w:val="2"/>
+        </w:numPr>
+      </w:pPr>
+    </w:p>
+    <w:p>
+      <w:pPr>
+        <w:pStyle w:val="Ttulo2"/>
+        <w:numPr>
+          <w:ilvl w:val="0"/>
+          <w:numId w:val="1"/>
+        </w:numPr>
+      </w:pPr>
+      <w:r>
+        <w:t>Conclusión 4:</w:t>
+      </w:r>
+      <w:r>
         <w:t xml:space="preserve"> </w:t>
       </w:r>
       <w:r>
-        <w:t>Conociendo DOM</w:t>
+        <w:t>Concluir una tarea</w:t>
       </w:r>
     </w:p>
     <w:p>
@@ -39,41 +138,6 @@
           <w:numId w:val="2"/>
         </w:numPr>
       </w:pPr>
-      <w:r>
-        <w:t>Recorrer el árbol del DOM</w:t>
-      </w:r>
-    </w:p>
-    <w:p>
-      <w:pPr>
-        <w:pStyle w:val="Prrafodelista"/>
-        <w:numPr>
-          <w:ilvl w:val="0"/>
-          <w:numId w:val="2"/>
-        </w:numPr>
-      </w:pPr>
-      <w:r>
-        <w:t xml:space="preserve">Utilizar </w:t>
-      </w:r>
-      <w:proofErr w:type="spellStart"/>
-      <w:r>
-        <w:t>querySelector</w:t>
-      </w:r>
-      <w:proofErr w:type="spellEnd"/>
-      <w:r>
-        <w:t xml:space="preserve"> para seleccionar los elementos dentro del árbol de DOM</w:t>
-      </w:r>
-    </w:p>
-    <w:p>
-      <w:pPr>
-        <w:pStyle w:val="Prrafodelista"/>
-        <w:numPr>
-          <w:ilvl w:val="0"/>
-          <w:numId w:val="2"/>
-        </w:numPr>
-      </w:pPr>
-      <w:r>
-        <w:t>Funcionamiento de la estructura del DOM</w:t>
-      </w:r>
     </w:p>
     <w:p>
       <w:pPr>
@@ -84,94 +148,10 @@
         </w:numPr>
       </w:pPr>
       <w:r>
-        <w:t>Conclusión 2:</w:t>
-      </w:r>
-      <w:r>
-        <w:t xml:space="preserve"> </w:t>
-      </w:r>
-      <w:r>
-        <w:t>Comportamiento del formulario</w:t>
-      </w:r>
-    </w:p>
-    <w:p>
-      <w:pPr>
-        <w:pStyle w:val="Prrafodelista"/>
-        <w:numPr>
-          <w:ilvl w:val="0"/>
-          <w:numId w:val="2"/>
-        </w:numPr>
-      </w:pPr>
-    </w:p>
-    <w:p>
-      <w:pPr>
-        <w:pStyle w:val="Ttulo2"/>
-        <w:numPr>
-          <w:ilvl w:val="0"/>
-          <w:numId w:val="1"/>
-        </w:numPr>
-      </w:pPr>
-      <w:r>
-        <w:t>Conclusión 3:</w:t>
-      </w:r>
-      <w:r>
-        <w:t xml:space="preserve"> </w:t>
-      </w:r>
-      <w:r>
-        <w:t>Agregar una tarea a la lista</w:t>
-      </w:r>
-    </w:p>
-    <w:p>
-      <w:pPr>
-        <w:pStyle w:val="Prrafodelista"/>
-        <w:numPr>
-          <w:ilvl w:val="0"/>
-          <w:numId w:val="2"/>
-        </w:numPr>
-      </w:pPr>
-    </w:p>
-    <w:p>
-      <w:pPr>
-        <w:pStyle w:val="Ttulo2"/>
-        <w:numPr>
-          <w:ilvl w:val="0"/>
-          <w:numId w:val="1"/>
-        </w:numPr>
-      </w:pPr>
-      <w:r>
-        <w:t>Conclusión 4:</w:t>
-      </w:r>
-      <w:r>
-        <w:t xml:space="preserve"> </w:t>
-      </w:r>
-      <w:r>
-        <w:t>Concluir una tarea</w:t>
-      </w:r>
-    </w:p>
-    <w:p>
-      <w:pPr>
-        <w:pStyle w:val="Prrafodelista"/>
-        <w:numPr>
-          <w:ilvl w:val="0"/>
-          <w:numId w:val="2"/>
-        </w:numPr>
-      </w:pPr>
-    </w:p>
-    <w:p>
-      <w:pPr>
-        <w:pStyle w:val="Ttulo2"/>
-        <w:numPr>
-          <w:ilvl w:val="0"/>
-          <w:numId w:val="1"/>
-        </w:numPr>
-      </w:pPr>
-      <w:r>
         <w:t>Conclusión 5:</w:t>
       </w:r>
       <w:r>
-        <w:t xml:space="preserve"> </w:t>
-      </w:r>
-      <w:r>
-        <w:t>Eliminar una tarea</w:t>
+        <w:t xml:space="preserve"> Eliminar una tarea</w:t>
       </w:r>
     </w:p>
     <w:p>
@@ -219,6 +199,9 @@
           </w:tcPr>
           <w:p>
             <w:r>
+              <w:rPr>
+                <w:noProof/>
+              </w:rPr>
               <w:drawing>
                 <wp:inline distT="0" distB="0" distL="0" distR="0" wp14:anchorId="60B377C7" wp14:editId="6006EB07">
                   <wp:extent cx="2581275" cy="2071370"/>
@@ -289,6 +272,45 @@
           <w:numId w:val="2"/>
         </w:numPr>
       </w:pPr>
+      <w:r>
+        <w:t>Document</w:t>
+      </w:r>
+    </w:p>
+    <w:p>
+      <w:pPr>
+        <w:pStyle w:val="Prrafodelista"/>
+        <w:numPr>
+          <w:ilvl w:val="0"/>
+          <w:numId w:val="2"/>
+        </w:numPr>
+      </w:pPr>
+      <w:r>
+        <w:t>.querySelector()</w:t>
+      </w:r>
+    </w:p>
+    <w:p>
+      <w:pPr>
+        <w:pStyle w:val="Prrafodelista"/>
+        <w:numPr>
+          <w:ilvl w:val="0"/>
+          <w:numId w:val="2"/>
+        </w:numPr>
+      </w:pPr>
+      <w:r>
+        <w:t>.addEventListener()</w:t>
+      </w:r>
+    </w:p>
+    <w:p>
+      <w:pPr>
+        <w:pStyle w:val="Prrafodelista"/>
+        <w:numPr>
+          <w:ilvl w:val="0"/>
+          <w:numId w:val="2"/>
+        </w:numPr>
+      </w:pPr>
+      <w:r>
+        <w:t>.value</w:t>
+      </w:r>
     </w:p>
     <w:p>
       <w:pPr>
@@ -312,6 +334,39 @@
       </w:pPr>
       <w:r>
         <w:t>DOM: Es el árbol compuesto por la sintaxis estructural del sistema.</w:t>
+      </w:r>
+      <w:r>
+        <w:t xml:space="preserve"> Es el Modelo de Objetivos del Documemnto.</w:t>
+      </w:r>
+    </w:p>
+    <w:p>
+      <w:pPr>
+        <w:pStyle w:val="Prrafodelista"/>
+        <w:numPr>
+          <w:ilvl w:val="0"/>
+          <w:numId w:val="2"/>
+        </w:numPr>
+      </w:pPr>
+      <w:r>
+        <w:t xml:space="preserve">Data </w:t>
+      </w:r>
+      <w:r>
+        <w:t>attribute:</w:t>
+      </w:r>
+      <w:r>
+        <w:t xml:space="preserve"> son el nombre que te ayudara a llamar al DOM en JS con </w:t>
+      </w:r>
+      <w:r>
+        <w:t>querySelector sin recurrir a clases, tags o etc.</w:t>
+      </w:r>
+      <w:r>
+        <w:t xml:space="preserve"> </w:t>
+      </w:r>
+      <w:r>
+        <w:t>HTML5 (en-US) está diseñado de forma tal que sea fácil extender los datos asociados a un elemento en particular sin necesidad de que tengan un significado definido. Los atributos data-* permiten almacenar información adicional sobre un elemento HTML cualquiera sin tener que recurrir a artilugios tales como la utilización de atributos no estándar, propiedades adicionales en el DOM o Node.setUserData().</w:t>
+      </w:r>
+      <w:r>
+        <w:t xml:space="preserve">  Se llaman “[]”</w:t>
       </w:r>
     </w:p>
     <w:p/>

</xml_diff>

<commit_message>
V0R3: Agregar una tarea a la lista
</commit_message>
<xml_diff>
--- a/JS en la Web Manipulación del DOM con JavaScript.docx
+++ b/JS en la Web Manipulación del DOM con JavaScript.docx
@@ -87,6 +87,33 @@
           <w:numId w:val="2"/>
         </w:numPr>
       </w:pPr>
+      <w:r>
+        <w:t>Utilizar data-attributes</w:t>
+      </w:r>
+    </w:p>
+    <w:p>
+      <w:pPr>
+        <w:pStyle w:val="Prrafodelista"/>
+        <w:numPr>
+          <w:ilvl w:val="0"/>
+          <w:numId w:val="2"/>
+        </w:numPr>
+      </w:pPr>
+      <w:r>
+        <w:t>Utilizar el método addEventListener para escuchar eventos de un elemento</w:t>
+      </w:r>
+    </w:p>
+    <w:p>
+      <w:pPr>
+        <w:pStyle w:val="Prrafodelista"/>
+        <w:numPr>
+          <w:ilvl w:val="0"/>
+          <w:numId w:val="2"/>
+        </w:numPr>
+      </w:pPr>
+      <w:r>
+        <w:t>Prevenir el comportamiento patrón del formulario</w:t>
+      </w:r>
     </w:p>
     <w:p>
       <w:pPr>
@@ -110,6 +137,107 @@
           <w:ilvl w:val="0"/>
           <w:numId w:val="2"/>
         </w:numPr>
+      </w:pPr>
+      <w:r>
+        <w:t>Utilizar template strings</w:t>
+      </w:r>
+    </w:p>
+    <w:p>
+      <w:pPr>
+        <w:pStyle w:val="Prrafodelista"/>
+        <w:numPr>
+          <w:ilvl w:val="0"/>
+          <w:numId w:val="2"/>
+        </w:numPr>
+      </w:pPr>
+      <w:r>
+        <w:t>Colocar un elemento hijo dentro del elemento padre utilizando el método appendChild</w:t>
+      </w:r>
+    </w:p>
+    <w:p>
+      <w:pPr>
+        <w:pStyle w:val="Prrafodelista"/>
+        <w:numPr>
+          <w:ilvl w:val="0"/>
+          <w:numId w:val="2"/>
+        </w:numPr>
+      </w:pPr>
+      <w:r>
+        <w:t>Crear elementos utilizando el método createElement</w:t>
+      </w:r>
+    </w:p>
+    <w:tbl>
+      <w:tblPr>
+        <w:tblStyle w:val="Tablaconcuadrcula"/>
+        <w:tblW w:w="0" w:type="auto"/>
+        <w:tblInd w:w="720" w:type="dxa"/>
+        <w:tblBorders>
+          <w:top w:val="none" w:sz="0" w:space="0" w:color="auto"/>
+          <w:left w:val="none" w:sz="0" w:space="0" w:color="auto"/>
+          <w:bottom w:val="none" w:sz="0" w:space="0" w:color="auto"/>
+          <w:right w:val="none" w:sz="0" w:space="0" w:color="auto"/>
+          <w:insideH w:val="none" w:sz="0" w:space="0" w:color="auto"/>
+          <w:insideV w:val="none" w:sz="0" w:space="0" w:color="auto"/>
+        </w:tblBorders>
+        <w:tblLook w:val="04A0" w:firstRow="1" w:lastRow="0" w:firstColumn="1" w:lastColumn="0" w:noHBand="0" w:noVBand="1"/>
+      </w:tblPr>
+      <w:tblGrid>
+        <w:gridCol w:w="3345"/>
+      </w:tblGrid>
+      <w:tr>
+        <w:tc>
+          <w:tcPr>
+            <w:tcW w:w="4055" w:type="dxa"/>
+          </w:tcPr>
+          <w:p>
+            <w:pPr>
+              <w:pStyle w:val="Prrafodelista"/>
+              <w:ind w:left="0"/>
+            </w:pPr>
+            <w:r>
+              <w:drawing>
+                <wp:inline distT="0" distB="0" distL="0" distR="0" wp14:anchorId="61F752E1" wp14:editId="683378DF">
+                  <wp:extent cx="2581275" cy="1701165"/>
+                  <wp:effectExtent l="0" t="0" r="9525" b="0"/>
+                  <wp:docPr id="2" name="Imagen 2"/>
+                  <wp:cNvGraphicFramePr>
+                    <a:graphicFrameLocks xmlns:a="http://schemas.openxmlformats.org/drawingml/2006/main" noChangeAspect="1"/>
+                  </wp:cNvGraphicFramePr>
+                  <a:graphic xmlns:a="http://schemas.openxmlformats.org/drawingml/2006/main">
+                    <a:graphicData uri="http://schemas.openxmlformats.org/drawingml/2006/picture">
+                      <pic:pic xmlns:pic="http://schemas.openxmlformats.org/drawingml/2006/picture">
+                        <pic:nvPicPr>
+                          <pic:cNvPr id="1" name=""/>
+                          <pic:cNvPicPr/>
+                        </pic:nvPicPr>
+                        <pic:blipFill>
+                          <a:blip r:embed="rId5"/>
+                          <a:stretch>
+                            <a:fillRect/>
+                          </a:stretch>
+                        </pic:blipFill>
+                        <pic:spPr>
+                          <a:xfrm>
+                            <a:off x="0" y="0"/>
+                            <a:ext cx="2581275" cy="1701165"/>
+                          </a:xfrm>
+                          <a:prstGeom prst="rect">
+                            <a:avLst/>
+                          </a:prstGeom>
+                        </pic:spPr>
+                      </pic:pic>
+                    </a:graphicData>
+                  </a:graphic>
+                </wp:inline>
+              </w:drawing>
+            </w:r>
+          </w:p>
+        </w:tc>
+      </w:tr>
+    </w:tbl>
+    <w:p>
+      <w:pPr>
+        <w:pStyle w:val="Prrafodelista"/>
       </w:pPr>
     </w:p>
     <w:p>
@@ -218,7 +346,7 @@
                           <pic:cNvPicPr/>
                         </pic:nvPicPr>
                         <pic:blipFill>
-                          <a:blip r:embed="rId5"/>
+                          <a:blip r:embed="rId6"/>
                           <a:stretch>
                             <a:fillRect/>
                           </a:stretch>
@@ -297,7 +425,19 @@
         </w:numPr>
       </w:pPr>
       <w:r>
-        <w:t>.addEventListener()</w:t>
+        <w:t>.addEventListener(</w:t>
+      </w:r>
+      <w:r>
+        <w:t>acción,función(){}</w:t>
+      </w:r>
+      <w:r>
+        <w:t>)</w:t>
+      </w:r>
+      <w:r>
+        <w:t>---</w:t>
+      </w:r>
+      <w:r>
+        <w:t>Evento / Elemento que recibirá el evento / Lo que pasará cuando el evento sea realizado</w:t>
       </w:r>
     </w:p>
     <w:p>
@@ -314,6 +454,69 @@
     </w:p>
     <w:p>
       <w:pPr>
+        <w:pStyle w:val="Prrafodelista"/>
+        <w:numPr>
+          <w:ilvl w:val="0"/>
+          <w:numId w:val="2"/>
+        </w:numPr>
+      </w:pPr>
+      <w:r>
+        <w:t>.preventDefault()</w:t>
+      </w:r>
+    </w:p>
+    <w:p>
+      <w:pPr>
+        <w:pStyle w:val="Prrafodelista"/>
+        <w:numPr>
+          <w:ilvl w:val="0"/>
+          <w:numId w:val="2"/>
+        </w:numPr>
+      </w:pPr>
+      <w:r>
+        <w:t>.createElement()</w:t>
+      </w:r>
+    </w:p>
+    <w:p>
+      <w:pPr>
+        <w:pStyle w:val="Prrafodelista"/>
+        <w:numPr>
+          <w:ilvl w:val="0"/>
+          <w:numId w:val="2"/>
+        </w:numPr>
+      </w:pPr>
+      <w:r>
+        <w:t>.classList.add("card"</w:t>
+      </w:r>
+      <w:r>
+        <w:t>)</w:t>
+      </w:r>
+    </w:p>
+    <w:p>
+      <w:pPr>
+        <w:pStyle w:val="Prrafodelista"/>
+        <w:numPr>
+          <w:ilvl w:val="0"/>
+          <w:numId w:val="2"/>
+        </w:numPr>
+      </w:pPr>
+      <w:r>
+        <w:t>.innerHTML</w:t>
+      </w:r>
+    </w:p>
+    <w:p>
+      <w:pPr>
+        <w:pStyle w:val="Prrafodelista"/>
+        <w:numPr>
+          <w:ilvl w:val="0"/>
+          <w:numId w:val="2"/>
+        </w:numPr>
+      </w:pPr>
+      <w:r>
+        <w:t>.appendChild(task)</w:t>
+      </w:r>
+    </w:p>
+    <w:p>
+      <w:pPr>
         <w:pStyle w:val="Ttulo2"/>
         <w:numPr>
           <w:ilvl w:val="0"/>
@@ -338,6 +541,9 @@
       <w:r>
         <w:t xml:space="preserve"> Es el Modelo de Objetivos del Documemnto.</w:t>
       </w:r>
+      <w:r>
+        <w:t xml:space="preserve"> El DOM se compone por nodos (tags de sintaxis del html)</w:t>
+      </w:r>
     </w:p>
     <w:p>
       <w:pPr>
@@ -354,19 +560,32 @@
         <w:t>attribute:</w:t>
       </w:r>
       <w:r>
-        <w:t xml:space="preserve"> son el nombre que te ayudara a llamar al DOM en JS con </w:t>
-      </w:r>
-      <w:r>
-        <w:t>querySelector sin recurrir a clases, tags o etc.</w:t>
+        <w:t xml:space="preserve"> son el nombre que te ayudara a llamar al DOM en JS con querySelector sin recurrir a clases, tags o etc.</w:t>
       </w:r>
       <w:r>
         <w:t xml:space="preserve"> </w:t>
       </w:r>
       <w:r>
-        <w:t>HTML5 (en-US) está diseñado de forma tal que sea fácil extender los datos asociados a un elemento en particular sin necesidad de que tengan un significado definido. Los atributos data-* permiten almacenar información adicional sobre un elemento HTML cualquiera sin tener que recurrir a artilugios tales como la utilización de atributos no estándar, propiedades adicionales en el DOM o Node.setUserData().</w:t>
+        <w:t xml:space="preserve">HTML5 (en-US) está diseñado de forma tal que sea fácil extender los datos asociados a un elemento en particular sin necesidad de que tengan un significado definido. Los atributos data-* permiten almacenar información adicional sobre un elemento HTML cualquiera sin tener que recurrir a artilugios tales como la utilización de </w:t>
+      </w:r>
+      <w:r>
+        <w:lastRenderedPageBreak/>
+        <w:t>atributos no estándar, propiedades adicionales en el DOM o Node.setUserData().</w:t>
       </w:r>
       <w:r>
         <w:t xml:space="preserve">  Se llaman “[]”</w:t>
+      </w:r>
+    </w:p>
+    <w:p>
+      <w:pPr>
+        <w:pStyle w:val="Prrafodelista"/>
+        <w:numPr>
+          <w:ilvl w:val="0"/>
+          <w:numId w:val="2"/>
+        </w:numPr>
+      </w:pPr>
+      <w:r>
+        <w:t>Arroiw functions o funciones anonimas</w:t>
       </w:r>
     </w:p>
     <w:p/>

</xml_diff>

<commit_message>
V0R4: Concluir una tarea
</commit_message>
<xml_diff>
--- a/JS en la Web Manipulación del DOM con JavaScript.docx
+++ b/JS en la Web Manipulación del DOM con JavaScript.docx
@@ -195,6 +195,9 @@
               <w:ind w:left="0"/>
             </w:pPr>
             <w:r>
+              <w:rPr>
+                <w:noProof/>
+              </w:rPr>
               <w:drawing>
                 <wp:inline distT="0" distB="0" distL="0" distR="0" wp14:anchorId="61F752E1" wp14:editId="683378DF">
                   <wp:extent cx="2581275" cy="1701165"/>
@@ -266,6 +269,45 @@
           <w:numId w:val="2"/>
         </w:numPr>
       </w:pPr>
+      <w:r>
+        <w:t>Agregar la clase CSS utilizando el método toggle</w:t>
+      </w:r>
+    </w:p>
+    <w:p>
+      <w:pPr>
+        <w:pStyle w:val="Prrafodelista"/>
+        <w:numPr>
+          <w:ilvl w:val="0"/>
+          <w:numId w:val="2"/>
+        </w:numPr>
+      </w:pPr>
+      <w:r>
+        <w:t>Utilizar el atributo parentElement para subir un elemento en el árbol del DOM</w:t>
+      </w:r>
+    </w:p>
+    <w:p>
+      <w:pPr>
+        <w:pStyle w:val="Prrafodelista"/>
+        <w:numPr>
+          <w:ilvl w:val="0"/>
+          <w:numId w:val="2"/>
+        </w:numPr>
+      </w:pPr>
+      <w:r>
+        <w:t>Encontrar el objetivo del evento utilizando la propiedad target</w:t>
+      </w:r>
+    </w:p>
+    <w:p>
+      <w:pPr>
+        <w:pStyle w:val="Prrafodelista"/>
+        <w:numPr>
+          <w:ilvl w:val="0"/>
+          <w:numId w:val="2"/>
+        </w:numPr>
+      </w:pPr>
+      <w:r>
+        <w:t>Utilizar IIFE</w:t>
+      </w:r>
     </w:p>
     <w:p>
       <w:pPr>
@@ -369,6 +411,85 @@
           </w:p>
         </w:tc>
       </w:tr>
+      <w:tr>
+        <w:tc>
+          <w:tcPr>
+            <w:tcW w:w="4055" w:type="dxa"/>
+          </w:tcPr>
+          <w:tbl>
+            <w:tblPr>
+              <w:tblStyle w:val="Tablaconcuadrcula"/>
+              <w:tblW w:w="0" w:type="auto"/>
+              <w:tblLook w:val="04A0" w:firstRow="1" w:lastRow="0" w:firstColumn="1" w:lastColumn="0" w:noHBand="0" w:noVBand="1"/>
+            </w:tblPr>
+            <w:tblGrid>
+              <w:gridCol w:w="3839"/>
+            </w:tblGrid>
+            <w:tr>
+              <w:tc>
+                <w:tcPr>
+                  <w:tcW w:w="3839" w:type="dxa"/>
+                </w:tcPr>
+                <w:p>
+                  <w:pPr>
+                    <w:rPr>
+                      <w:noProof/>
+                      <w:u w:val="single"/>
+                    </w:rPr>
+                  </w:pPr>
+                  <w:r>
+                    <w:rPr>
+                      <w:noProof/>
+                    </w:rPr>
+                    <w:drawing>
+                      <wp:inline distT="0" distB="0" distL="0" distR="0" wp14:anchorId="69D785BC" wp14:editId="0C325F62">
+                        <wp:extent cx="2581275" cy="1517015"/>
+                        <wp:effectExtent l="0" t="0" r="9525" b="6985"/>
+                        <wp:docPr id="3" name="Imagen 3"/>
+                        <wp:cNvGraphicFramePr>
+                          <a:graphicFrameLocks xmlns:a="http://schemas.openxmlformats.org/drawingml/2006/main" noChangeAspect="1"/>
+                        </wp:cNvGraphicFramePr>
+                        <a:graphic xmlns:a="http://schemas.openxmlformats.org/drawingml/2006/main">
+                          <a:graphicData uri="http://schemas.openxmlformats.org/drawingml/2006/picture">
+                            <pic:pic xmlns:pic="http://schemas.openxmlformats.org/drawingml/2006/picture">
+                              <pic:nvPicPr>
+                                <pic:cNvPr id="1" name=""/>
+                                <pic:cNvPicPr/>
+                              </pic:nvPicPr>
+                              <pic:blipFill>
+                                <a:blip r:embed="rId7"/>
+                                <a:stretch>
+                                  <a:fillRect/>
+                                </a:stretch>
+                              </pic:blipFill>
+                              <pic:spPr>
+                                <a:xfrm>
+                                  <a:off x="0" y="0"/>
+                                  <a:ext cx="2581275" cy="1517015"/>
+                                </a:xfrm>
+                                <a:prstGeom prst="rect">
+                                  <a:avLst/>
+                                </a:prstGeom>
+                              </pic:spPr>
+                            </pic:pic>
+                          </a:graphicData>
+                        </a:graphic>
+                      </wp:inline>
+                    </w:drawing>
+                  </w:r>
+                </w:p>
+              </w:tc>
+            </w:tr>
+          </w:tbl>
+          <w:p>
+            <w:pPr>
+              <w:rPr>
+                <w:noProof/>
+              </w:rPr>
+            </w:pPr>
+          </w:p>
+        </w:tc>
+      </w:tr>
     </w:tbl>
     <w:p/>
     <w:p>
@@ -379,7 +500,57 @@
           <w:numId w:val="2"/>
         </w:numPr>
       </w:pPr>
-    </w:p>
+      <w:hyperlink r:id="rId8" w:history="1">
+        <w:r>
+          <w:rPr>
+            <w:rStyle w:val="Hipervnculo"/>
+          </w:rPr>
+          <w:t>https://fontawesome.com</w:t>
+        </w:r>
+      </w:hyperlink>
+      <w:r>
+        <w:t xml:space="preserve"> librería de iconos</w:t>
+      </w:r>
+    </w:p>
+    <w:p>
+      <w:pPr>
+        <w:pStyle w:val="Prrafodelista"/>
+        <w:numPr>
+          <w:ilvl w:val="0"/>
+          <w:numId w:val="2"/>
+        </w:numPr>
+      </w:pPr>
+      <w:r>
+        <w:t>En la consola se puede acceder a path de un arrow function que capture eventos, para así ver la composición del DOM</w:t>
+      </w:r>
+    </w:p>
+    <w:p>
+      <w:pPr>
+        <w:pStyle w:val="Prrafodelista"/>
+        <w:numPr>
+          <w:ilvl w:val="0"/>
+          <w:numId w:val="2"/>
+        </w:numPr>
+      </w:pPr>
+      <w:r>
+        <w:t xml:space="preserve">En la consola se puede acceder a target para así </w:t>
+      </w:r>
+      <w:r>
+        <w:t>ver el tipo de elemto que com´pone el evento</w:t>
+      </w:r>
+    </w:p>
+    <w:p/>
+    <w:p/>
+    <w:p/>
+    <w:p/>
+    <w:p/>
+    <w:p/>
+    <w:p/>
+    <w:p/>
+    <w:p/>
+    <w:p/>
+    <w:p/>
+    <w:p/>
     <w:p>
       <w:pPr>
         <w:pStyle w:val="Ttulo2"/>
@@ -389,6 +560,7 @@
         </w:numPr>
       </w:pPr>
       <w:r>
+        <w:lastRenderedPageBreak/>
         <w:t xml:space="preserve">Código: </w:t>
       </w:r>
     </w:p>
@@ -517,6 +689,78 @@
     </w:p>
     <w:p>
       <w:pPr>
+        <w:pStyle w:val="Prrafodelista"/>
+        <w:numPr>
+          <w:ilvl w:val="0"/>
+          <w:numId w:val="2"/>
+        </w:numPr>
+      </w:pPr>
+      <w:r>
+        <w:t>.remove</w:t>
+      </w:r>
+    </w:p>
+    <w:p>
+      <w:pPr>
+        <w:pStyle w:val="Prrafodelista"/>
+        <w:numPr>
+          <w:ilvl w:val="0"/>
+          <w:numId w:val="2"/>
+        </w:numPr>
+      </w:pPr>
+      <w:r>
+        <w:t>.innerText</w:t>
+      </w:r>
+    </w:p>
+    <w:p>
+      <w:pPr>
+        <w:pStyle w:val="Prrafodelista"/>
+        <w:numPr>
+          <w:ilvl w:val="0"/>
+          <w:numId w:val="2"/>
+        </w:numPr>
+      </w:pPr>
+      <w:r>
+        <w:t>.appendChild(checkComplete());</w:t>
+      </w:r>
+    </w:p>
+    <w:p>
+      <w:pPr>
+        <w:pStyle w:val="Prrafodelista"/>
+        <w:numPr>
+          <w:ilvl w:val="0"/>
+          <w:numId w:val="2"/>
+        </w:numPr>
+      </w:pPr>
+      <w:r>
+        <w:t>Return</w:t>
+      </w:r>
+    </w:p>
+    <w:p>
+      <w:pPr>
+        <w:pStyle w:val="Prrafodelista"/>
+        <w:numPr>
+          <w:ilvl w:val="0"/>
+          <w:numId w:val="2"/>
+        </w:numPr>
+      </w:pPr>
+      <w:r>
+        <w:t>event.target;</w:t>
+      </w:r>
+    </w:p>
+    <w:p>
+      <w:pPr>
+        <w:pStyle w:val="Prrafodelista"/>
+        <w:numPr>
+          <w:ilvl w:val="0"/>
+          <w:numId w:val="2"/>
+        </w:numPr>
+      </w:pPr>
+      <w:r>
+        <w:t>.classList.toggle("fas");</w:t>
+      </w:r>
+    </w:p>
+    <w:p>
+      <w:pPr>
         <w:pStyle w:val="Ttulo2"/>
         <w:numPr>
           <w:ilvl w:val="0"/>
@@ -566,11 +810,7 @@
         <w:t xml:space="preserve"> </w:t>
       </w:r>
       <w:r>
-        <w:t xml:space="preserve">HTML5 (en-US) está diseñado de forma tal que sea fácil extender los datos asociados a un elemento en particular sin necesidad de que tengan un significado definido. Los atributos data-* permiten almacenar información adicional sobre un elemento HTML cualquiera sin tener que recurrir a artilugios tales como la utilización de </w:t>
-      </w:r>
-      <w:r>
-        <w:lastRenderedPageBreak/>
-        <w:t>atributos no estándar, propiedades adicionales en el DOM o Node.setUserData().</w:t>
+        <w:t>HTML5 (en-US) está diseñado de forma tal que sea fácil extender los datos asociados a un elemento en particular sin necesidad de que tengan un significado definido. Los atributos data-* permiten almacenar información adicional sobre un elemento HTML cualquiera sin tener que recurrir a artilugios tales como la utilización de atributos no estándar, propiedades adicionales en el DOM o Node.setUserData().</w:t>
       </w:r>
       <w:r>
         <w:t xml:space="preserve">  Se llaman “[]”</w:t>
@@ -585,7 +825,25 @@
         </w:numPr>
       </w:pPr>
       <w:r>
-        <w:t>Arroiw functions o funciones anonimas</w:t>
+        <w:t xml:space="preserve">Arroiw functions o funciones </w:t>
+      </w:r>
+      <w:r>
+        <w:t>anónimas</w:t>
+      </w:r>
+    </w:p>
+    <w:p>
+      <w:pPr>
+        <w:pStyle w:val="Prrafodelista"/>
+        <w:numPr>
+          <w:ilvl w:val="0"/>
+          <w:numId w:val="2"/>
+        </w:numPr>
+      </w:pPr>
+      <w:r>
+        <w:t>Inmediately invoke</w:t>
+      </w:r>
+      <w:r>
+        <w:t xml:space="preserve"> function expresión IIFE = funcione que se declaran apenas se ejecutan</w:t>
       </w:r>
     </w:p>
     <w:p/>
@@ -1340,6 +1598,29 @@
       </w:tblBorders>
     </w:tblPr>
   </w:style>
+  <w:style w:type="character" w:styleId="Hipervnculo">
+    <w:name w:val="Hyperlink"/>
+    <w:basedOn w:val="Fuentedeprrafopredeter"/>
+    <w:uiPriority w:val="99"/>
+    <w:unhideWhenUsed/>
+    <w:rsid w:val="0059222E"/>
+    <w:rPr>
+      <w:color w:val="0563C1" w:themeColor="hyperlink"/>
+      <w:u w:val="single"/>
+    </w:rPr>
+  </w:style>
+  <w:style w:type="character" w:styleId="Mencinsinresolver">
+    <w:name w:val="Unresolved Mention"/>
+    <w:basedOn w:val="Fuentedeprrafopredeter"/>
+    <w:uiPriority w:val="99"/>
+    <w:semiHidden/>
+    <w:unhideWhenUsed/>
+    <w:rsid w:val="0059222E"/>
+    <w:rPr>
+      <w:color w:val="605E5C"/>
+      <w:shd w:val="clear" w:color="auto" w:fill="E1DFDD"/>
+    </w:rPr>
+  </w:style>
 </w:styles>
 </file>
 

</xml_diff>

<commit_message>
V0R5: Eliminar una tarea
</commit_message>
<xml_diff>
--- a/JS en la Web Manipulación del DOM con JavaScript.docx
+++ b/JS en la Web Manipulación del DOM con JavaScript.docx
@@ -1,6 +1,6 @@
 
 <file path=word/document.xml><?xml version="1.0" encoding="utf-8"?>
-<w:document xmlns:wpc="http://schemas.microsoft.com/office/word/2010/wordprocessingCanvas" xmlns:cx="http://schemas.microsoft.com/office/drawing/2014/chartex" xmlns:cx1="http://schemas.microsoft.com/office/drawing/2015/9/8/chartex" xmlns:cx2="http://schemas.microsoft.com/office/drawing/2015/10/21/chartex" xmlns:cx3="http://schemas.microsoft.com/office/drawing/2016/5/9/chartex" xmlns:cx4="http://schemas.microsoft.com/office/drawing/2016/5/10/chartex" xmlns:cx5="http://schemas.microsoft.com/office/drawing/2016/5/11/chartex" xmlns:cx6="http://schemas.microsoft.com/office/drawing/2016/5/12/chartex" xmlns:cx7="http://schemas.microsoft.com/office/drawing/2016/5/13/chartex" xmlns:cx8="http://schemas.microsoft.com/office/drawing/2016/5/14/chartex" xmlns:mc="http://schemas.openxmlformats.org/markup-compatibility/2006" xmlns:aink="http://schemas.microsoft.com/office/drawing/2016/ink" xmlns:am3d="http://schemas.microsoft.com/office/drawing/2017/model3d" xmlns:o="urn:schemas-microsoft-com:office:office" xmlns:r="http://schemas.openxmlformats.org/officeDocument/2006/relationships" xmlns:m="http://schemas.openxmlformats.org/officeDocument/2006/math" xmlns:v="urn:schemas-microsoft-com:vml" xmlns:wp14="http://schemas.microsoft.com/office/word/2010/wordprocessingDrawing" xmlns:wp="http://schemas.openxmlformats.org/drawingml/2006/wordprocessingDrawing" xmlns:w10="urn:schemas-microsoft-com:office:word" xmlns:w="http://schemas.openxmlformats.org/wordprocessingml/2006/main" xmlns:w14="http://schemas.microsoft.com/office/word/2010/wordml" xmlns:w15="http://schemas.microsoft.com/office/word/2012/wordml" xmlns:w16cex="http://schemas.microsoft.com/office/word/2018/wordml/cex" xmlns:w16cid="http://schemas.microsoft.com/office/word/2016/wordml/cid" xmlns:w16="http://schemas.microsoft.com/office/word/2018/wordml" xmlns:w16sdtdh="http://schemas.microsoft.com/office/word/2020/wordml/sdtdatahash" xmlns:w16se="http://schemas.microsoft.com/office/word/2015/wordml/symex" xmlns:wpg="http://schemas.microsoft.com/office/word/2010/wordprocessingGroup" xmlns:wpi="http://schemas.microsoft.com/office/word/2010/wordprocessingInk" xmlns:wne="http://schemas.microsoft.com/office/word/2006/wordml" xmlns:wps="http://schemas.microsoft.com/office/word/2010/wordprocessingShape" mc:Ignorable="w14 w15 w16se w16cid w16 w16cex w16sdtdh wp14">
+<w:document xmlns:wpc="http://schemas.microsoft.com/office/word/2010/wordprocessingCanvas" xmlns:cx="http://schemas.microsoft.com/office/drawing/2014/chartex" xmlns:cx1="http://schemas.microsoft.com/office/drawing/2015/9/8/chartex" xmlns:cx2="http://schemas.microsoft.com/office/drawing/2015/10/21/chartex" xmlns:cx3="http://schemas.microsoft.com/office/drawing/2016/5/9/chartex" xmlns:cx4="http://schemas.microsoft.com/office/drawing/2016/5/10/chartex" xmlns:cx5="http://schemas.microsoft.com/office/drawing/2016/5/11/chartex" xmlns:cx6="http://schemas.microsoft.com/office/drawing/2016/5/12/chartex" xmlns:cx7="http://schemas.microsoft.com/office/drawing/2016/5/13/chartex" xmlns:cx8="http://schemas.microsoft.com/office/drawing/2016/5/14/chartex" xmlns:mc="http://schemas.openxmlformats.org/markup-compatibility/2006" xmlns:aink="http://schemas.microsoft.com/office/drawing/2016/ink" xmlns:am3d="http://schemas.microsoft.com/office/drawing/2017/model3d" xmlns:o="urn:schemas-microsoft-com:office:office" xmlns:oel="http://schemas.microsoft.com/office/2019/extlst" xmlns:r="http://schemas.openxmlformats.org/officeDocument/2006/relationships" xmlns:m="http://schemas.openxmlformats.org/officeDocument/2006/math" xmlns:v="urn:schemas-microsoft-com:vml" xmlns:wp14="http://schemas.microsoft.com/office/word/2010/wordprocessingDrawing" xmlns:wp="http://schemas.openxmlformats.org/drawingml/2006/wordprocessingDrawing" xmlns:w10="urn:schemas-microsoft-com:office:word" xmlns:w="http://schemas.openxmlformats.org/wordprocessingml/2006/main" xmlns:w14="http://schemas.microsoft.com/office/word/2010/wordml" xmlns:w15="http://schemas.microsoft.com/office/word/2012/wordml" xmlns:w16cex="http://schemas.microsoft.com/office/word/2018/wordml/cex" xmlns:w16cid="http://schemas.microsoft.com/office/word/2016/wordml/cid" xmlns:w16="http://schemas.microsoft.com/office/word/2018/wordml" xmlns:w16sdtdh="http://schemas.microsoft.com/office/word/2020/wordml/sdtdatahash" xmlns:w16se="http://schemas.microsoft.com/office/word/2015/wordml/symex" xmlns:wpg="http://schemas.microsoft.com/office/word/2010/wordprocessingGroup" xmlns:wpi="http://schemas.microsoft.com/office/word/2010/wordprocessingInk" xmlns:wne="http://schemas.microsoft.com/office/word/2006/wordml" xmlns:wps="http://schemas.microsoft.com/office/word/2010/wordprocessingShape" mc:Ignorable="w14 w15 w16se w16cid w16 w16cex w16sdtdh wp14">
   <w:body>
     <w:p>
       <w:pPr>
@@ -49,7 +49,15 @@
         </w:numPr>
       </w:pPr>
       <w:r>
-        <w:t>Utilizar querySelector para seleccionar los elementos dentro del árbol de DOM</w:t>
+        <w:t xml:space="preserve">Utilizar </w:t>
+      </w:r>
+      <w:proofErr w:type="spellStart"/>
+      <w:r>
+        <w:t>querySelector</w:t>
+      </w:r>
+      <w:proofErr w:type="spellEnd"/>
+      <w:r>
+        <w:t xml:space="preserve"> para seleccionar los elementos dentro del árbol de DOM</w:t>
       </w:r>
     </w:p>
     <w:p>
@@ -88,19 +96,32 @@
         </w:numPr>
       </w:pPr>
       <w:r>
-        <w:t>Utilizar data-attributes</w:t>
-      </w:r>
-    </w:p>
-    <w:p>
-      <w:pPr>
-        <w:pStyle w:val="Prrafodelista"/>
-        <w:numPr>
-          <w:ilvl w:val="0"/>
-          <w:numId w:val="2"/>
-        </w:numPr>
-      </w:pPr>
-      <w:r>
-        <w:t>Utilizar el método addEventListener para escuchar eventos de un elemento</w:t>
+        <w:t>Utilizar data-</w:t>
+      </w:r>
+      <w:proofErr w:type="spellStart"/>
+      <w:r>
+        <w:t>attributes</w:t>
+      </w:r>
+      <w:proofErr w:type="spellEnd"/>
+    </w:p>
+    <w:p>
+      <w:pPr>
+        <w:pStyle w:val="Prrafodelista"/>
+        <w:numPr>
+          <w:ilvl w:val="0"/>
+          <w:numId w:val="2"/>
+        </w:numPr>
+      </w:pPr>
+      <w:r>
+        <w:t xml:space="preserve">Utilizar el método </w:t>
+      </w:r>
+      <w:proofErr w:type="spellStart"/>
+      <w:r>
+        <w:t>addEventListener</w:t>
+      </w:r>
+      <w:proofErr w:type="spellEnd"/>
+      <w:r>
+        <w:t xml:space="preserve"> para escuchar eventos de un elemento</w:t>
       </w:r>
     </w:p>
     <w:p>
@@ -139,32 +160,55 @@
         </w:numPr>
       </w:pPr>
       <w:r>
-        <w:t>Utilizar template strings</w:t>
-      </w:r>
-    </w:p>
-    <w:p>
-      <w:pPr>
-        <w:pStyle w:val="Prrafodelista"/>
-        <w:numPr>
-          <w:ilvl w:val="0"/>
-          <w:numId w:val="2"/>
-        </w:numPr>
-      </w:pPr>
-      <w:r>
-        <w:t>Colocar un elemento hijo dentro del elemento padre utilizando el método appendChild</w:t>
-      </w:r>
-    </w:p>
-    <w:p>
-      <w:pPr>
-        <w:pStyle w:val="Prrafodelista"/>
-        <w:numPr>
-          <w:ilvl w:val="0"/>
-          <w:numId w:val="2"/>
-        </w:numPr>
-      </w:pPr>
-      <w:r>
-        <w:t>Crear elementos utilizando el método createElement</w:t>
-      </w:r>
+        <w:t xml:space="preserve">Utilizar </w:t>
+      </w:r>
+      <w:proofErr w:type="spellStart"/>
+      <w:r>
+        <w:t>template</w:t>
+      </w:r>
+      <w:proofErr w:type="spellEnd"/>
+      <w:r>
+        <w:t xml:space="preserve"> </w:t>
+      </w:r>
+      <w:proofErr w:type="spellStart"/>
+      <w:r>
+        <w:t>strings</w:t>
+      </w:r>
+      <w:proofErr w:type="spellEnd"/>
+    </w:p>
+    <w:p>
+      <w:pPr>
+        <w:pStyle w:val="Prrafodelista"/>
+        <w:numPr>
+          <w:ilvl w:val="0"/>
+          <w:numId w:val="2"/>
+        </w:numPr>
+      </w:pPr>
+      <w:r>
+        <w:t xml:space="preserve">Colocar un elemento hijo dentro del elemento padre utilizando el método </w:t>
+      </w:r>
+      <w:proofErr w:type="spellStart"/>
+      <w:r>
+        <w:t>appendChild</w:t>
+      </w:r>
+      <w:proofErr w:type="spellEnd"/>
+    </w:p>
+    <w:p>
+      <w:pPr>
+        <w:pStyle w:val="Prrafodelista"/>
+        <w:numPr>
+          <w:ilvl w:val="0"/>
+          <w:numId w:val="2"/>
+        </w:numPr>
+      </w:pPr>
+      <w:r>
+        <w:t xml:space="preserve">Crear elementos utilizando el método </w:t>
+      </w:r>
+      <w:proofErr w:type="spellStart"/>
+      <w:r>
+        <w:t>createElement</w:t>
+      </w:r>
+      <w:proofErr w:type="spellEnd"/>
     </w:p>
     <w:tbl>
       <w:tblPr>
@@ -270,19 +314,32 @@
         </w:numPr>
       </w:pPr>
       <w:r>
-        <w:t>Agregar la clase CSS utilizando el método toggle</w:t>
-      </w:r>
-    </w:p>
-    <w:p>
-      <w:pPr>
-        <w:pStyle w:val="Prrafodelista"/>
-        <w:numPr>
-          <w:ilvl w:val="0"/>
-          <w:numId w:val="2"/>
-        </w:numPr>
-      </w:pPr>
-      <w:r>
-        <w:t>Utilizar el atributo parentElement para subir un elemento en el árbol del DOM</w:t>
+        <w:t xml:space="preserve">Agregar la clase CSS utilizando el método </w:t>
+      </w:r>
+      <w:proofErr w:type="spellStart"/>
+      <w:r>
+        <w:t>toggle</w:t>
+      </w:r>
+      <w:proofErr w:type="spellEnd"/>
+    </w:p>
+    <w:p>
+      <w:pPr>
+        <w:pStyle w:val="Prrafodelista"/>
+        <w:numPr>
+          <w:ilvl w:val="0"/>
+          <w:numId w:val="2"/>
+        </w:numPr>
+      </w:pPr>
+      <w:r>
+        <w:t xml:space="preserve">Utilizar el atributo </w:t>
+      </w:r>
+      <w:proofErr w:type="spellStart"/>
+      <w:r>
+        <w:t>parentElement</w:t>
+      </w:r>
+      <w:proofErr w:type="spellEnd"/>
+      <w:r>
+        <w:t xml:space="preserve"> para subir un elemento en el árbol del DOM</w:t>
       </w:r>
     </w:p>
     <w:p>
@@ -332,6 +389,39 @@
           <w:numId w:val="2"/>
         </w:numPr>
       </w:pPr>
+      <w:r>
+        <w:t xml:space="preserve">Utilizar </w:t>
+      </w:r>
+      <w:proofErr w:type="spellStart"/>
+      <w:r>
+        <w:t>import</w:t>
+      </w:r>
+      <w:proofErr w:type="spellEnd"/>
+      <w:r>
+        <w:t>/</w:t>
+      </w:r>
+      <w:proofErr w:type="spellStart"/>
+      <w:r>
+        <w:t>export</w:t>
+      </w:r>
+      <w:proofErr w:type="spellEnd"/>
+    </w:p>
+    <w:p>
+      <w:pPr>
+        <w:pStyle w:val="Prrafodelista"/>
+        <w:numPr>
+          <w:ilvl w:val="0"/>
+          <w:numId w:val="2"/>
+        </w:numPr>
+      </w:pPr>
+      <w:r>
+        <w:t xml:space="preserve">Remover elementos del DOM con el método </w:t>
+      </w:r>
+      <w:proofErr w:type="spellStart"/>
+      <w:r>
+        <w:t>remove</w:t>
+      </w:r>
+      <w:proofErr w:type="spellEnd"/>
     </w:p>
     <w:p>
       <w:pPr>
@@ -521,7 +611,31 @@
         </w:numPr>
       </w:pPr>
       <w:r>
-        <w:t>En la consola se puede acceder a path de un arrow function que capture eventos, para así ver la composición del DOM</w:t>
+        <w:t xml:space="preserve">En la consola se puede acceder a </w:t>
+      </w:r>
+      <w:proofErr w:type="spellStart"/>
+      <w:r>
+        <w:t>path</w:t>
+      </w:r>
+      <w:proofErr w:type="spellEnd"/>
+      <w:r>
+        <w:t xml:space="preserve"> de un </w:t>
+      </w:r>
+      <w:proofErr w:type="spellStart"/>
+      <w:r>
+        <w:t>arrow</w:t>
+      </w:r>
+      <w:proofErr w:type="spellEnd"/>
+      <w:r>
+        <w:t xml:space="preserve"> </w:t>
+      </w:r>
+      <w:proofErr w:type="spellStart"/>
+      <w:r>
+        <w:t>function</w:t>
+      </w:r>
+      <w:proofErr w:type="spellEnd"/>
+      <w:r>
+        <w:t xml:space="preserve"> que capture eventos, para así ver la composición del DOM</w:t>
       </w:r>
     </w:p>
     <w:p>
@@ -536,7 +650,23 @@
         <w:t xml:space="preserve">En la consola se puede acceder a target para así </w:t>
       </w:r>
       <w:r>
-        <w:t>ver el tipo de elemto que com´pone el evento</w:t>
+        <w:t xml:space="preserve">ver el tipo de </w:t>
+      </w:r>
+      <w:proofErr w:type="spellStart"/>
+      <w:r>
+        <w:t>elemto</w:t>
+      </w:r>
+      <w:proofErr w:type="spellEnd"/>
+      <w:r>
+        <w:t xml:space="preserve"> que </w:t>
+      </w:r>
+      <w:proofErr w:type="spellStart"/>
+      <w:r>
+        <w:t>com´pone</w:t>
+      </w:r>
+      <w:proofErr w:type="spellEnd"/>
+      <w:r>
+        <w:t xml:space="preserve"> el evento</w:t>
       </w:r>
     </w:p>
     <w:p/>
@@ -560,7 +690,6 @@
         </w:numPr>
       </w:pPr>
       <w:r>
-        <w:lastRenderedPageBreak/>
         <w:t xml:space="preserve">Código: </w:t>
       </w:r>
     </w:p>
@@ -572,35 +701,58 @@
           <w:numId w:val="2"/>
         </w:numPr>
       </w:pPr>
+      <w:proofErr w:type="spellStart"/>
       <w:r>
         <w:t>Document</w:t>
       </w:r>
-    </w:p>
-    <w:p>
-      <w:pPr>
-        <w:pStyle w:val="Prrafodelista"/>
-        <w:numPr>
-          <w:ilvl w:val="0"/>
-          <w:numId w:val="2"/>
-        </w:numPr>
-      </w:pPr>
-      <w:r>
-        <w:t>.querySelector()</w:t>
-      </w:r>
-    </w:p>
-    <w:p>
-      <w:pPr>
-        <w:pStyle w:val="Prrafodelista"/>
-        <w:numPr>
-          <w:ilvl w:val="0"/>
-          <w:numId w:val="2"/>
-        </w:numPr>
-      </w:pPr>
-      <w:r>
-        <w:t>.addEventListener(</w:t>
-      </w:r>
-      <w:r>
-        <w:t>acción,función(){}</w:t>
+      <w:proofErr w:type="spellEnd"/>
+    </w:p>
+    <w:p>
+      <w:pPr>
+        <w:pStyle w:val="Prrafodelista"/>
+        <w:numPr>
+          <w:ilvl w:val="0"/>
+          <w:numId w:val="2"/>
+        </w:numPr>
+      </w:pPr>
+      <w:r>
+        <w:t>.</w:t>
+      </w:r>
+      <w:proofErr w:type="spellStart"/>
+      <w:r>
+        <w:t>querySelector</w:t>
+      </w:r>
+      <w:proofErr w:type="spellEnd"/>
+      <w:r>
+        <w:t>()</w:t>
+      </w:r>
+    </w:p>
+    <w:p>
+      <w:pPr>
+        <w:pStyle w:val="Prrafodelista"/>
+        <w:numPr>
+          <w:ilvl w:val="0"/>
+          <w:numId w:val="2"/>
+        </w:numPr>
+      </w:pPr>
+      <w:r>
+        <w:t>.</w:t>
+      </w:r>
+      <w:proofErr w:type="spellStart"/>
+      <w:r>
+        <w:t>addEventListener</w:t>
+      </w:r>
+      <w:proofErr w:type="spellEnd"/>
+      <w:r>
+        <w:t>(</w:t>
+      </w:r>
+      <w:proofErr w:type="spellStart"/>
+      <w:r>
+        <w:t>acción,función</w:t>
+      </w:r>
+      <w:proofErr w:type="spellEnd"/>
+      <w:r>
+        <w:t>(){}</w:t>
       </w:r>
       <w:r>
         <w:t>)</w:t>
@@ -621,43 +773,80 @@
         </w:numPr>
       </w:pPr>
       <w:r>
-        <w:t>.value</w:t>
-      </w:r>
-    </w:p>
-    <w:p>
-      <w:pPr>
-        <w:pStyle w:val="Prrafodelista"/>
-        <w:numPr>
-          <w:ilvl w:val="0"/>
-          <w:numId w:val="2"/>
-        </w:numPr>
-      </w:pPr>
-      <w:r>
-        <w:t>.preventDefault()</w:t>
-      </w:r>
-    </w:p>
-    <w:p>
-      <w:pPr>
-        <w:pStyle w:val="Prrafodelista"/>
-        <w:numPr>
-          <w:ilvl w:val="0"/>
-          <w:numId w:val="2"/>
-        </w:numPr>
-      </w:pPr>
-      <w:r>
-        <w:t>.createElement()</w:t>
-      </w:r>
-    </w:p>
-    <w:p>
-      <w:pPr>
-        <w:pStyle w:val="Prrafodelista"/>
-        <w:numPr>
-          <w:ilvl w:val="0"/>
-          <w:numId w:val="2"/>
-        </w:numPr>
-      </w:pPr>
-      <w:r>
-        <w:t>.classList.add("card"</w:t>
+        <w:t>.</w:t>
+      </w:r>
+      <w:proofErr w:type="spellStart"/>
+      <w:r>
+        <w:t>value</w:t>
+      </w:r>
+      <w:proofErr w:type="spellEnd"/>
+    </w:p>
+    <w:p>
+      <w:pPr>
+        <w:pStyle w:val="Prrafodelista"/>
+        <w:numPr>
+          <w:ilvl w:val="0"/>
+          <w:numId w:val="2"/>
+        </w:numPr>
+      </w:pPr>
+      <w:r>
+        <w:t>.</w:t>
+      </w:r>
+      <w:proofErr w:type="spellStart"/>
+      <w:r>
+        <w:t>preventDefault</w:t>
+      </w:r>
+      <w:proofErr w:type="spellEnd"/>
+      <w:r>
+        <w:t>()</w:t>
+      </w:r>
+    </w:p>
+    <w:p>
+      <w:pPr>
+        <w:pStyle w:val="Prrafodelista"/>
+        <w:numPr>
+          <w:ilvl w:val="0"/>
+          <w:numId w:val="2"/>
+        </w:numPr>
+      </w:pPr>
+      <w:r>
+        <w:t>.</w:t>
+      </w:r>
+      <w:proofErr w:type="spellStart"/>
+      <w:r>
+        <w:t>createElement</w:t>
+      </w:r>
+      <w:proofErr w:type="spellEnd"/>
+      <w:r>
+        <w:t>()</w:t>
+      </w:r>
+    </w:p>
+    <w:p>
+      <w:pPr>
+        <w:pStyle w:val="Prrafodelista"/>
+        <w:numPr>
+          <w:ilvl w:val="0"/>
+          <w:numId w:val="2"/>
+        </w:numPr>
+      </w:pPr>
+      <w:r>
+        <w:t>.</w:t>
+      </w:r>
+      <w:proofErr w:type="spellStart"/>
+      <w:r>
+        <w:t>classList.add</w:t>
+      </w:r>
+      <w:proofErr w:type="spellEnd"/>
+      <w:r>
+        <w:t>("</w:t>
+      </w:r>
+      <w:proofErr w:type="spellStart"/>
+      <w:r>
+        <w:t>card</w:t>
+      </w:r>
+      <w:proofErr w:type="spellEnd"/>
+      <w:r>
+        <w:t>"</w:t>
       </w:r>
       <w:r>
         <w:t>)</w:t>
@@ -672,92 +861,225 @@
         </w:numPr>
       </w:pPr>
       <w:r>
-        <w:t>.innerHTML</w:t>
-      </w:r>
-    </w:p>
-    <w:p>
-      <w:pPr>
-        <w:pStyle w:val="Prrafodelista"/>
-        <w:numPr>
-          <w:ilvl w:val="0"/>
-          <w:numId w:val="2"/>
-        </w:numPr>
-      </w:pPr>
-      <w:r>
-        <w:t>.appendChild(task)</w:t>
-      </w:r>
-    </w:p>
-    <w:p>
-      <w:pPr>
-        <w:pStyle w:val="Prrafodelista"/>
-        <w:numPr>
-          <w:ilvl w:val="0"/>
-          <w:numId w:val="2"/>
-        </w:numPr>
-      </w:pPr>
-      <w:r>
-        <w:t>.remove</w:t>
-      </w:r>
-    </w:p>
-    <w:p>
-      <w:pPr>
-        <w:pStyle w:val="Prrafodelista"/>
-        <w:numPr>
-          <w:ilvl w:val="0"/>
-          <w:numId w:val="2"/>
-        </w:numPr>
-      </w:pPr>
-      <w:r>
-        <w:t>.innerText</w:t>
-      </w:r>
-    </w:p>
-    <w:p>
-      <w:pPr>
-        <w:pStyle w:val="Prrafodelista"/>
-        <w:numPr>
-          <w:ilvl w:val="0"/>
-          <w:numId w:val="2"/>
-        </w:numPr>
-      </w:pPr>
-      <w:r>
-        <w:t>.appendChild(checkComplete());</w:t>
-      </w:r>
-    </w:p>
-    <w:p>
-      <w:pPr>
-        <w:pStyle w:val="Prrafodelista"/>
-        <w:numPr>
-          <w:ilvl w:val="0"/>
-          <w:numId w:val="2"/>
-        </w:numPr>
-      </w:pPr>
+        <w:t>.</w:t>
+      </w:r>
+      <w:proofErr w:type="spellStart"/>
+      <w:r>
+        <w:t>innerHTML</w:t>
+      </w:r>
+      <w:proofErr w:type="spellEnd"/>
+    </w:p>
+    <w:p>
+      <w:pPr>
+        <w:pStyle w:val="Prrafodelista"/>
+        <w:numPr>
+          <w:ilvl w:val="0"/>
+          <w:numId w:val="2"/>
+        </w:numPr>
+      </w:pPr>
+      <w:r>
+        <w:t>.</w:t>
+      </w:r>
+      <w:proofErr w:type="spellStart"/>
+      <w:r>
+        <w:t>appendChild</w:t>
+      </w:r>
+      <w:proofErr w:type="spellEnd"/>
+      <w:r>
+        <w:t>(</w:t>
+      </w:r>
+      <w:proofErr w:type="spellStart"/>
+      <w:r>
+        <w:t>task</w:t>
+      </w:r>
+      <w:proofErr w:type="spellEnd"/>
+      <w:r>
+        <w:t>)</w:t>
+      </w:r>
+    </w:p>
+    <w:p>
+      <w:pPr>
+        <w:pStyle w:val="Prrafodelista"/>
+        <w:numPr>
+          <w:ilvl w:val="0"/>
+          <w:numId w:val="2"/>
+        </w:numPr>
+      </w:pPr>
+      <w:r>
+        <w:t>.</w:t>
+      </w:r>
+      <w:proofErr w:type="spellStart"/>
+      <w:r>
+        <w:t>remove</w:t>
+      </w:r>
+      <w:proofErr w:type="spellEnd"/>
+    </w:p>
+    <w:p>
+      <w:pPr>
+        <w:pStyle w:val="Prrafodelista"/>
+        <w:numPr>
+          <w:ilvl w:val="0"/>
+          <w:numId w:val="2"/>
+        </w:numPr>
+      </w:pPr>
+      <w:r>
+        <w:t>.</w:t>
+      </w:r>
+      <w:proofErr w:type="spellStart"/>
+      <w:r>
+        <w:t>innerText</w:t>
+      </w:r>
+      <w:proofErr w:type="spellEnd"/>
+    </w:p>
+    <w:p>
+      <w:pPr>
+        <w:pStyle w:val="Prrafodelista"/>
+        <w:numPr>
+          <w:ilvl w:val="0"/>
+          <w:numId w:val="2"/>
+        </w:numPr>
+      </w:pPr>
+      <w:r>
+        <w:t>.</w:t>
+      </w:r>
+      <w:proofErr w:type="spellStart"/>
+      <w:r>
+        <w:t>appendChild</w:t>
+      </w:r>
+      <w:proofErr w:type="spellEnd"/>
+      <w:r>
+        <w:t>(</w:t>
+      </w:r>
+      <w:proofErr w:type="spellStart"/>
+      <w:r>
+        <w:t>checkComplete</w:t>
+      </w:r>
+      <w:proofErr w:type="spellEnd"/>
+      <w:r>
+        <w:t>());</w:t>
+      </w:r>
+    </w:p>
+    <w:p>
+      <w:pPr>
+        <w:pStyle w:val="Prrafodelista"/>
+        <w:numPr>
+          <w:ilvl w:val="0"/>
+          <w:numId w:val="2"/>
+        </w:numPr>
+      </w:pPr>
+      <w:proofErr w:type="spellStart"/>
       <w:r>
         <w:t>Return</w:t>
       </w:r>
-    </w:p>
-    <w:p>
-      <w:pPr>
-        <w:pStyle w:val="Prrafodelista"/>
-        <w:numPr>
-          <w:ilvl w:val="0"/>
-          <w:numId w:val="2"/>
-        </w:numPr>
-      </w:pPr>
-      <w:r>
-        <w:t>event.target;</w:t>
-      </w:r>
-    </w:p>
-    <w:p>
-      <w:pPr>
-        <w:pStyle w:val="Prrafodelista"/>
-        <w:numPr>
-          <w:ilvl w:val="0"/>
-          <w:numId w:val="2"/>
-        </w:numPr>
-      </w:pPr>
-      <w:r>
-        <w:t>.classList.toggle("fas");</w:t>
-      </w:r>
+      <w:proofErr w:type="spellEnd"/>
+    </w:p>
+    <w:p>
+      <w:pPr>
+        <w:pStyle w:val="Prrafodelista"/>
+        <w:numPr>
+          <w:ilvl w:val="0"/>
+          <w:numId w:val="2"/>
+        </w:numPr>
+      </w:pPr>
+      <w:proofErr w:type="spellStart"/>
+      <w:r>
+        <w:t>event.target</w:t>
+      </w:r>
+      <w:proofErr w:type="spellEnd"/>
+      <w:r>
+        <w:t>;</w:t>
+      </w:r>
+    </w:p>
+    <w:p>
+      <w:pPr>
+        <w:pStyle w:val="Prrafodelista"/>
+        <w:numPr>
+          <w:ilvl w:val="0"/>
+          <w:numId w:val="2"/>
+        </w:numPr>
+      </w:pPr>
+      <w:r>
+        <w:t>.</w:t>
+      </w:r>
+      <w:proofErr w:type="spellStart"/>
+      <w:r>
+        <w:t>classList.toggle</w:t>
+      </w:r>
+      <w:proofErr w:type="spellEnd"/>
+      <w:r>
+        <w:t>("fas");</w:t>
+      </w:r>
+    </w:p>
+    <w:p>
+      <w:pPr>
+        <w:pStyle w:val="Prrafodelista"/>
+        <w:numPr>
+          <w:ilvl w:val="0"/>
+          <w:numId w:val="2"/>
+        </w:numPr>
+      </w:pPr>
+      <w:r>
+        <w:t>.</w:t>
+      </w:r>
+      <w:proofErr w:type="spellStart"/>
+      <w:r>
+        <w:t>target.parentElement</w:t>
+      </w:r>
+      <w:proofErr w:type="spellEnd"/>
+      <w:r>
+        <w:t>;</w:t>
+      </w:r>
+    </w:p>
+    <w:p>
+      <w:pPr>
+        <w:pStyle w:val="Prrafodelista"/>
+        <w:numPr>
+          <w:ilvl w:val="0"/>
+          <w:numId w:val="2"/>
+        </w:numPr>
+      </w:pPr>
+      <w:r>
+        <w:t>.</w:t>
+      </w:r>
+      <w:proofErr w:type="spellStart"/>
+      <w:r>
+        <w:t>remove</w:t>
+      </w:r>
+      <w:proofErr w:type="spellEnd"/>
+      <w:r>
+        <w:t>();</w:t>
+      </w:r>
+    </w:p>
+    <w:p>
+      <w:pPr>
+        <w:pStyle w:val="Prrafodelista"/>
+        <w:numPr>
+          <w:ilvl w:val="0"/>
+          <w:numId w:val="2"/>
+        </w:numPr>
+      </w:pPr>
+      <w:proofErr w:type="spellStart"/>
+      <w:r>
+        <w:t>export</w:t>
+      </w:r>
+      <w:proofErr w:type="spellEnd"/>
+      <w:r>
+        <w:t xml:space="preserve"> default</w:t>
+      </w:r>
+    </w:p>
+    <w:p>
+      <w:pPr>
+        <w:pStyle w:val="Prrafodelista"/>
+        <w:numPr>
+          <w:ilvl w:val="0"/>
+          <w:numId w:val="2"/>
+        </w:numPr>
+      </w:pPr>
+      <w:proofErr w:type="spellStart"/>
+      <w:r>
+        <w:t>import</w:t>
+      </w:r>
+      <w:proofErr w:type="spellEnd"/>
     </w:p>
     <w:p>
       <w:pPr>
@@ -783,10 +1105,26 @@
         <w:t>DOM: Es el árbol compuesto por la sintaxis estructural del sistema.</w:t>
       </w:r>
       <w:r>
-        <w:t xml:space="preserve"> Es el Modelo de Objetivos del Documemnto.</w:t>
-      </w:r>
-      <w:r>
-        <w:t xml:space="preserve"> El DOM se compone por nodos (tags de sintaxis del html)</w:t>
+        <w:t xml:space="preserve"> Es el Modelo de Objetivos del </w:t>
+      </w:r>
+      <w:proofErr w:type="spellStart"/>
+      <w:r>
+        <w:t>Documemnto</w:t>
+      </w:r>
+      <w:proofErr w:type="spellEnd"/>
+      <w:r>
+        <w:t>.</w:t>
+      </w:r>
+      <w:r>
+        <w:t xml:space="preserve"> El DOM se compone por nodos (tags de sintaxis del </w:t>
+      </w:r>
+      <w:proofErr w:type="spellStart"/>
+      <w:r>
+        <w:t>html</w:t>
+      </w:r>
+      <w:proofErr w:type="spellEnd"/>
+      <w:r>
+        <w:t>)</w:t>
       </w:r>
     </w:p>
     <w:p>
@@ -800,17 +1138,38 @@
       <w:r>
         <w:t xml:space="preserve">Data </w:t>
       </w:r>
-      <w:r>
-        <w:t>attribute:</w:t>
-      </w:r>
-      <w:r>
-        <w:t xml:space="preserve"> son el nombre que te ayudara a llamar al DOM en JS con querySelector sin recurrir a clases, tags o etc.</w:t>
+      <w:proofErr w:type="spellStart"/>
+      <w:r>
+        <w:t>attribute</w:t>
+      </w:r>
+      <w:proofErr w:type="spellEnd"/>
+      <w:r>
+        <w:t>:</w:t>
+      </w:r>
+      <w:r>
+        <w:t xml:space="preserve"> son el nombre que te ayudara a llamar al DOM en JS con </w:t>
+      </w:r>
+      <w:proofErr w:type="spellStart"/>
+      <w:r>
+        <w:t>querySelector</w:t>
+      </w:r>
+      <w:proofErr w:type="spellEnd"/>
+      <w:r>
+        <w:t xml:space="preserve"> sin recurrir a clases, tags o etc.</w:t>
       </w:r>
       <w:r>
         <w:t xml:space="preserve"> </w:t>
       </w:r>
       <w:r>
-        <w:t>HTML5 (en-US) está diseñado de forma tal que sea fácil extender los datos asociados a un elemento en particular sin necesidad de que tengan un significado definido. Los atributos data-* permiten almacenar información adicional sobre un elemento HTML cualquiera sin tener que recurrir a artilugios tales como la utilización de atributos no estándar, propiedades adicionales en el DOM o Node.setUserData().</w:t>
+        <w:t xml:space="preserve">HTML5 (en-US) está diseñado de forma tal que sea fácil extender los datos asociados a un elemento en particular sin necesidad de que tengan un significado definido. Los atributos data-* permiten almacenar información adicional sobre un elemento HTML cualquiera sin tener que recurrir a artilugios tales como la utilización de atributos no estándar, propiedades adicionales en el DOM o </w:t>
+      </w:r>
+      <w:proofErr w:type="spellStart"/>
+      <w:r>
+        <w:t>Node.setUserData</w:t>
+      </w:r>
+      <w:proofErr w:type="spellEnd"/>
+      <w:r>
+        <w:t>().</w:t>
       </w:r>
       <w:r>
         <w:t xml:space="preserve">  Se llaman “[]”</w:t>
@@ -824,8 +1183,21 @@
           <w:numId w:val="2"/>
         </w:numPr>
       </w:pPr>
-      <w:r>
-        <w:t xml:space="preserve">Arroiw functions o funciones </w:t>
+      <w:proofErr w:type="spellStart"/>
+      <w:r>
+        <w:t>Arroiw</w:t>
+      </w:r>
+      <w:proofErr w:type="spellEnd"/>
+      <w:r>
+        <w:t xml:space="preserve"> </w:t>
+      </w:r>
+      <w:proofErr w:type="spellStart"/>
+      <w:r>
+        <w:t>functions</w:t>
+      </w:r>
+      <w:proofErr w:type="spellEnd"/>
+      <w:r>
+        <w:t xml:space="preserve"> o funciones </w:t>
       </w:r>
       <w:r>
         <w:t>anónimas</w:t>
@@ -839,11 +1211,100 @@
           <w:numId w:val="2"/>
         </w:numPr>
       </w:pPr>
-      <w:r>
-        <w:t>Inmediately invoke</w:t>
-      </w:r>
-      <w:r>
-        <w:t xml:space="preserve"> function expresión IIFE = funcione que se declaran apenas se ejecutan</w:t>
+      <w:proofErr w:type="spellStart"/>
+      <w:r>
+        <w:t>Inmediately</w:t>
+      </w:r>
+      <w:proofErr w:type="spellEnd"/>
+      <w:r>
+        <w:t xml:space="preserve"> </w:t>
+      </w:r>
+      <w:proofErr w:type="spellStart"/>
+      <w:r>
+        <w:t>invoke</w:t>
+      </w:r>
+      <w:proofErr w:type="spellEnd"/>
+      <w:r>
+        <w:t xml:space="preserve"> </w:t>
+      </w:r>
+      <w:proofErr w:type="spellStart"/>
+      <w:r>
+        <w:t>function</w:t>
+      </w:r>
+      <w:proofErr w:type="spellEnd"/>
+      <w:r>
+        <w:t xml:space="preserve"> expresión IIFE = funcione que se declaran apenas se ejecutan</w:t>
+      </w:r>
+    </w:p>
+    <w:p>
+      <w:pPr>
+        <w:pStyle w:val="Prrafodelista"/>
+        <w:numPr>
+          <w:ilvl w:val="0"/>
+          <w:numId w:val="2"/>
+        </w:numPr>
+      </w:pPr>
+      <w:r>
+        <w:t xml:space="preserve">Encapsular código: es cuando se derivan secciones de código con objetivos específicos, los cuales se separan para evitar el exceso de </w:t>
+      </w:r>
+      <w:proofErr w:type="spellStart"/>
+      <w:r>
+        <w:t>info</w:t>
+      </w:r>
+      <w:proofErr w:type="spellEnd"/>
+      <w:r>
+        <w:t xml:space="preserve">. Se conectan las encapsulaciones en </w:t>
+      </w:r>
+      <w:proofErr w:type="spellStart"/>
+      <w:r>
+        <w:t>js</w:t>
+      </w:r>
+      <w:proofErr w:type="spellEnd"/>
+      <w:r>
+        <w:t xml:space="preserve"> con </w:t>
+      </w:r>
+      <w:proofErr w:type="spellStart"/>
+      <w:r>
+        <w:t>expor</w:t>
+      </w:r>
+      <w:proofErr w:type="spellEnd"/>
+      <w:r>
+        <w:t xml:space="preserve"> default e input y declarando la llamada de </w:t>
+      </w:r>
+      <w:proofErr w:type="spellStart"/>
+      <w:r>
+        <w:t>js</w:t>
+      </w:r>
+      <w:proofErr w:type="spellEnd"/>
+      <w:r>
+        <w:t xml:space="preserve"> en HTML con </w:t>
+      </w:r>
+      <w:proofErr w:type="spellStart"/>
+      <w:r>
+        <w:t>type</w:t>
+      </w:r>
+      <w:proofErr w:type="spellEnd"/>
+      <w:r>
+        <w:t xml:space="preserve">=”module”. </w:t>
+      </w:r>
+      <w:r>
+        <w:t xml:space="preserve">Crear una carpeta para organizar los códigos, darles nombres que tengan sentido para los archivos, funciones y componentes, utilizar </w:t>
+      </w:r>
+      <w:proofErr w:type="spellStart"/>
+      <w:r>
+        <w:t>import</w:t>
+      </w:r>
+      <w:proofErr w:type="spellEnd"/>
+      <w:r>
+        <w:t>/</w:t>
+      </w:r>
+      <w:proofErr w:type="spellStart"/>
+      <w:r>
+        <w:t>export</w:t>
+      </w:r>
+      <w:proofErr w:type="spellEnd"/>
+      <w:r>
+        <w:t xml:space="preserve"> para crear comunicación entre los archivos y garantizar el encapsulamiento.</w:t>
       </w:r>
     </w:p>
     <w:p/>
@@ -858,7 +1319,7 @@
 </file>
 
 <file path=word/numbering.xml><?xml version="1.0" encoding="utf-8"?>
-<w:numbering xmlns:wpc="http://schemas.microsoft.com/office/word/2010/wordprocessingCanvas" xmlns:cx="http://schemas.microsoft.com/office/drawing/2014/chartex" xmlns:cx1="http://schemas.microsoft.com/office/drawing/2015/9/8/chartex" xmlns:cx2="http://schemas.microsoft.com/office/drawing/2015/10/21/chartex" xmlns:cx3="http://schemas.microsoft.com/office/drawing/2016/5/9/chartex" xmlns:cx4="http://schemas.microsoft.com/office/drawing/2016/5/10/chartex" xmlns:cx5="http://schemas.microsoft.com/office/drawing/2016/5/11/chartex" xmlns:cx6="http://schemas.microsoft.com/office/drawing/2016/5/12/chartex" xmlns:cx7="http://schemas.microsoft.com/office/drawing/2016/5/13/chartex" xmlns:cx8="http://schemas.microsoft.com/office/drawing/2016/5/14/chartex" xmlns:mc="http://schemas.openxmlformats.org/markup-compatibility/2006" xmlns:aink="http://schemas.microsoft.com/office/drawing/2016/ink" xmlns:am3d="http://schemas.microsoft.com/office/drawing/2017/model3d" xmlns:o="urn:schemas-microsoft-com:office:office" xmlns:r="http://schemas.openxmlformats.org/officeDocument/2006/relationships" xmlns:m="http://schemas.openxmlformats.org/officeDocument/2006/math" xmlns:v="urn:schemas-microsoft-com:vml" xmlns:wp14="http://schemas.microsoft.com/office/word/2010/wordprocessingDrawing" xmlns:wp="http://schemas.openxmlformats.org/drawingml/2006/wordprocessingDrawing" xmlns:w10="urn:schemas-microsoft-com:office:word" xmlns:w="http://schemas.openxmlformats.org/wordprocessingml/2006/main" xmlns:w14="http://schemas.microsoft.com/office/word/2010/wordml" xmlns:w15="http://schemas.microsoft.com/office/word/2012/wordml" xmlns:w16cex="http://schemas.microsoft.com/office/word/2018/wordml/cex" xmlns:w16cid="http://schemas.microsoft.com/office/word/2016/wordml/cid" xmlns:w16="http://schemas.microsoft.com/office/word/2018/wordml" xmlns:w16sdtdh="http://schemas.microsoft.com/office/word/2020/wordml/sdtdatahash" xmlns:w16se="http://schemas.microsoft.com/office/word/2015/wordml/symex" xmlns:wpg="http://schemas.microsoft.com/office/word/2010/wordprocessingGroup" xmlns:wpi="http://schemas.microsoft.com/office/word/2010/wordprocessingInk" xmlns:wne="http://schemas.microsoft.com/office/word/2006/wordml" xmlns:wps="http://schemas.microsoft.com/office/word/2010/wordprocessingShape" mc:Ignorable="w14 w15 w16se w16cid w16 w16cex w16sdtdh wp14">
+<w:numbering xmlns:wpc="http://schemas.microsoft.com/office/word/2010/wordprocessingCanvas" xmlns:cx="http://schemas.microsoft.com/office/drawing/2014/chartex" xmlns:cx1="http://schemas.microsoft.com/office/drawing/2015/9/8/chartex" xmlns:cx2="http://schemas.microsoft.com/office/drawing/2015/10/21/chartex" xmlns:cx3="http://schemas.microsoft.com/office/drawing/2016/5/9/chartex" xmlns:cx4="http://schemas.microsoft.com/office/drawing/2016/5/10/chartex" xmlns:cx5="http://schemas.microsoft.com/office/drawing/2016/5/11/chartex" xmlns:cx6="http://schemas.microsoft.com/office/drawing/2016/5/12/chartex" xmlns:cx7="http://schemas.microsoft.com/office/drawing/2016/5/13/chartex" xmlns:cx8="http://schemas.microsoft.com/office/drawing/2016/5/14/chartex" xmlns:mc="http://schemas.openxmlformats.org/markup-compatibility/2006" xmlns:aink="http://schemas.microsoft.com/office/drawing/2016/ink" xmlns:am3d="http://schemas.microsoft.com/office/drawing/2017/model3d" xmlns:o="urn:schemas-microsoft-com:office:office" xmlns:oel="http://schemas.microsoft.com/office/2019/extlst" xmlns:r="http://schemas.openxmlformats.org/officeDocument/2006/relationships" xmlns:m="http://schemas.openxmlformats.org/officeDocument/2006/math" xmlns:v="urn:schemas-microsoft-com:vml" xmlns:wp14="http://schemas.microsoft.com/office/word/2010/wordprocessingDrawing" xmlns:wp="http://schemas.openxmlformats.org/drawingml/2006/wordprocessingDrawing" xmlns:w10="urn:schemas-microsoft-com:office:word" xmlns:w="http://schemas.openxmlformats.org/wordprocessingml/2006/main" xmlns:w14="http://schemas.microsoft.com/office/word/2010/wordml" xmlns:w15="http://schemas.microsoft.com/office/word/2012/wordml" xmlns:w16cex="http://schemas.microsoft.com/office/word/2018/wordml/cex" xmlns:w16cid="http://schemas.microsoft.com/office/word/2016/wordml/cid" xmlns:w16="http://schemas.microsoft.com/office/word/2018/wordml" xmlns:w16sdtdh="http://schemas.microsoft.com/office/word/2020/wordml/sdtdatahash" xmlns:w16se="http://schemas.microsoft.com/office/word/2015/wordml/symex" xmlns:wpg="http://schemas.microsoft.com/office/word/2010/wordprocessingGroup" xmlns:wpi="http://schemas.microsoft.com/office/word/2010/wordprocessingInk" xmlns:wne="http://schemas.microsoft.com/office/word/2006/wordml" xmlns:wps="http://schemas.microsoft.com/office/word/2010/wordprocessingShape" mc:Ignorable="w14 w15 w16se w16cid w16 w16cex w16sdtdh wp14">
   <w:abstractNum w:abstractNumId="0" w15:restartNumberingAfterBreak="0">
     <w:nsid w:val="75714B8C"/>
     <w:multiLevelType w:val="hybridMultilevel"/>
@@ -1061,10 +1522,10 @@
       </w:pPr>
     </w:lvl>
   </w:abstractNum>
-  <w:num w:numId="1">
+  <w:num w:numId="1" w16cid:durableId="955022938">
     <w:abstractNumId w:val="1"/>
   </w:num>
-  <w:num w:numId="2">
+  <w:num w:numId="2" w16cid:durableId="1095321444">
     <w:abstractNumId w:val="0"/>
   </w:num>
 </w:numbering>

</xml_diff>